<commit_message>
Izzy finished introduction, objectives and questions
</commit_message>
<xml_diff>
--- a/dissertation_plan.docx
+++ b/dissertation_plan.docx
@@ -80,7 +80,7 @@
           <w:szCs w:val="22"/>
           <w:lang w:val="en-US"/>
         </w:rPr>
-        <w:t xml:space="preserve">: </w:t>
+        <w:t>: Can land intensification and abandonment in Latvia be linked to key socio-</w:t>
       </w:r>
       <w:r>
         <w:rPr>
@@ -90,7 +90,17 @@
           <w:szCs w:val="22"/>
           <w:lang w:val="en-US"/>
         </w:rPr>
-        <w:t>Can land intensification and abandonment in Latvia be linked to key socio-political events?</w:t>
+        <w:t>economic</w:t>
+      </w:r>
+      <w:r>
+        <w:rPr>
+          <w:rFonts w:ascii="Arial" w:hAnsi="Arial" w:cs="Arial"/>
+          <w:bCs/>
+          <w:sz w:val="22"/>
+          <w:szCs w:val="22"/>
+          <w:lang w:val="en-US"/>
+        </w:rPr>
+        <w:t xml:space="preserve"> events?</w:t>
       </w:r>
       <w:r>
         <w:rPr>
@@ -239,19 +249,8 @@
           <w:szCs w:val="22"/>
           <w:lang w:val="en-US"/>
         </w:rPr>
-        <w:t xml:space="preserve">, is undoubtedly an important part of all </w:t>
-      </w:r>
-      <w:proofErr w:type="spellStart"/>
-      <w:r>
-        <w:rPr>
-          <w:rFonts w:ascii="Arial" w:hAnsi="Arial" w:cs="Arial"/>
-          <w:sz w:val="22"/>
-          <w:szCs w:val="22"/>
-          <w:lang w:val="en-US"/>
-        </w:rPr>
-        <w:t>civilisations</w:t>
-      </w:r>
-      <w:proofErr w:type="spellEnd"/>
+        <w:t>, is undoubtedly an important part of all civilisations</w:t>
+      </w:r>
       <w:r>
         <w:rPr>
           <w:rFonts w:ascii="Arial" w:hAnsi="Arial" w:cs="Arial"/>
@@ -352,17 +351,7 @@
           <w:szCs w:val="22"/>
           <w:lang w:val="en-US"/>
         </w:rPr>
-        <w:t xml:space="preserve">. However, this is often at the environment’s expense. Human-driven land-use change through </w:t>
-      </w:r>
-      <w:proofErr w:type="spellStart"/>
-      <w:r>
-        <w:rPr>
-          <w:rFonts w:ascii="Arial" w:hAnsi="Arial" w:cs="Arial"/>
-          <w:sz w:val="22"/>
-          <w:szCs w:val="22"/>
-          <w:lang w:val="en-US"/>
-        </w:rPr>
-        <w:t>urbani</w:t>
+        <w:t>. However, this is often at the environment’s expense. Human-driven land-use change through urbani</w:t>
       </w:r>
       <w:r>
         <w:rPr>
@@ -380,17 +369,7 @@
           <w:szCs w:val="22"/>
           <w:lang w:val="en-US"/>
         </w:rPr>
-        <w:t>ation</w:t>
-      </w:r>
-      <w:proofErr w:type="spellEnd"/>
-      <w:r>
-        <w:rPr>
-          <w:rFonts w:ascii="Arial" w:hAnsi="Arial" w:cs="Arial"/>
-          <w:sz w:val="22"/>
-          <w:szCs w:val="22"/>
-          <w:lang w:val="en-US"/>
-        </w:rPr>
-        <w:t>, deforestation and agricultural expansion has placed pressure on the functioning of several ecological processes</w:t>
+        <w:t>ation, deforestation and agricultural expansion has placed pressure on the functioning of several ecological processes</w:t>
       </w:r>
       <w:r>
         <w:rPr>
@@ -699,23 +678,7 @@
           <w:rFonts w:ascii="Arial" w:hAnsi="Arial" w:cs="Arial"/>
           <w:sz w:val="22"/>
         </w:rPr>
-        <w:t xml:space="preserve">, 2005; </w:t>
-      </w:r>
-      <w:proofErr w:type="spellStart"/>
-      <w:r>
-        <w:rPr>
-          <w:rFonts w:ascii="Arial" w:hAnsi="Arial" w:cs="Arial"/>
-          <w:sz w:val="22"/>
-        </w:rPr>
-        <w:t>Jetz</w:t>
-      </w:r>
-      <w:proofErr w:type="spellEnd"/>
-      <w:r>
-        <w:rPr>
-          <w:rFonts w:ascii="Arial" w:hAnsi="Arial" w:cs="Arial"/>
-          <w:sz w:val="22"/>
-        </w:rPr>
-        <w:t xml:space="preserve"> </w:t>
+        <w:t xml:space="preserve">, 2005; Jetz </w:t>
       </w:r>
       <w:r>
         <w:rPr>
@@ -1187,33 +1150,25 @@
           <w:szCs w:val="22"/>
           <w:lang w:val="en-US"/>
         </w:rPr>
-        <w:t xml:space="preserve">Countries and regions appear to follow similar trajectories of changing land-use regimes, moving from </w:t>
-      </w:r>
-      <w:commentRangeStart w:id="0"/>
-      <w:r>
-        <w:rPr>
-          <w:rFonts w:ascii="Arial" w:hAnsi="Arial" w:cs="Arial"/>
-          <w:sz w:val="22"/>
-          <w:szCs w:val="22"/>
-          <w:lang w:val="en-US"/>
-        </w:rPr>
-        <w:t xml:space="preserve">subsistence to intensive agriculture </w:t>
-      </w:r>
-      <w:commentRangeEnd w:id="0"/>
-      <w:r>
-        <w:rPr>
-          <w:rStyle w:val="CommentReference"/>
-        </w:rPr>
-        <w:commentReference w:id="0"/>
-      </w:r>
-      <w:r>
-        <w:rPr>
-          <w:rFonts w:ascii="Arial" w:hAnsi="Arial" w:cs="Arial"/>
-          <w:sz w:val="22"/>
-          <w:szCs w:val="22"/>
-          <w:lang w:val="en-US"/>
-        </w:rPr>
-        <w:t xml:space="preserve">at differing rates depending on their social and political contexts </w:t>
+        <w:t xml:space="preserve">Countries and regions appear to follow similar trajectories of changing land-use regimes, moving from subsistence to intensive agriculture at differing rates depending on their social and </w:t>
+      </w:r>
+      <w:r>
+        <w:rPr>
+          <w:rFonts w:ascii="Arial" w:hAnsi="Arial" w:cs="Arial"/>
+          <w:sz w:val="22"/>
+          <w:szCs w:val="22"/>
+          <w:lang w:val="en-US"/>
+        </w:rPr>
+        <w:t>economic</w:t>
+      </w:r>
+      <w:r>
+        <w:rPr>
+          <w:rFonts w:ascii="Arial" w:hAnsi="Arial" w:cs="Arial"/>
+          <w:sz w:val="22"/>
+          <w:szCs w:val="22"/>
+          <w:lang w:val="en-US"/>
+        </w:rPr>
+        <w:t xml:space="preserve"> contexts </w:t>
       </w:r>
       <w:r>
         <w:rPr>
@@ -1247,23 +1202,7 @@
           <w:rFonts w:ascii="Arial" w:hAnsi="Arial" w:cs="Arial"/>
           <w:sz w:val="22"/>
         </w:rPr>
-        <w:t>(</w:t>
-      </w:r>
-      <w:proofErr w:type="spellStart"/>
-      <w:r>
-        <w:rPr>
-          <w:rFonts w:ascii="Arial" w:hAnsi="Arial" w:cs="Arial"/>
-          <w:sz w:val="22"/>
-        </w:rPr>
-        <w:t>Lambin</w:t>
-      </w:r>
-      <w:proofErr w:type="spellEnd"/>
-      <w:r>
-        <w:rPr>
-          <w:rFonts w:ascii="Arial" w:hAnsi="Arial" w:cs="Arial"/>
-          <w:sz w:val="22"/>
-        </w:rPr>
-        <w:t xml:space="preserve"> </w:t>
+        <w:t xml:space="preserve">(Lambin </w:t>
       </w:r>
       <w:r>
         <w:rPr>
@@ -1313,7 +1252,25 @@
           <w:szCs w:val="22"/>
           <w:lang w:val="en-US"/>
         </w:rPr>
-        <w:t xml:space="preserve">. However, a study in Ethiopia indicates that not all countries follow this pattern, as Ethiopia experienced deintensification within a changing socio-political environment </w:t>
+        <w:t>. However, a study in Ethiopia indicates that not all countries follow this pattern, as Ethiopia experienced deintensification within a changing socio-</w:t>
+      </w:r>
+      <w:r>
+        <w:rPr>
+          <w:rFonts w:ascii="Arial" w:hAnsi="Arial" w:cs="Arial"/>
+          <w:sz w:val="22"/>
+          <w:szCs w:val="22"/>
+          <w:lang w:val="en-US"/>
+        </w:rPr>
+        <w:t>economic</w:t>
+      </w:r>
+      <w:r>
+        <w:rPr>
+          <w:rFonts w:ascii="Arial" w:hAnsi="Arial" w:cs="Arial"/>
+          <w:sz w:val="22"/>
+          <w:szCs w:val="22"/>
+          <w:lang w:val="en-US"/>
+        </w:rPr>
+        <w:t xml:space="preserve"> environment </w:t>
       </w:r>
       <w:r>
         <w:rPr>
@@ -1383,54 +1340,14 @@
         </w:rPr>
         <w:t xml:space="preserve">. </w:t>
       </w:r>
-    </w:p>
-    <w:p>
-      <w:pPr>
-        <w:spacing w:line="360" w:lineRule="auto"/>
-        <w:rPr>
-          <w:rFonts w:ascii="Arial" w:hAnsi="Arial" w:cs="Arial"/>
-          <w:sz w:val="22"/>
-          <w:szCs w:val="22"/>
-          <w:lang w:val="en-US"/>
-        </w:rPr>
-      </w:pPr>
-    </w:p>
-    <w:p>
-      <w:pPr>
-        <w:spacing w:line="360" w:lineRule="auto"/>
-        <w:rPr>
-          <w:rFonts w:ascii="Arial" w:hAnsi="Arial" w:cs="Arial"/>
-          <w:sz w:val="22"/>
-          <w:szCs w:val="22"/>
-          <w:lang w:val="en-US"/>
-        </w:rPr>
-      </w:pPr>
-      <w:r>
-        <w:rPr>
-          <w:rFonts w:ascii="Arial" w:hAnsi="Arial" w:cs="Arial"/>
-          <w:sz w:val="22"/>
-          <w:szCs w:val="22"/>
-          <w:lang w:val="en-US"/>
-        </w:rPr>
-        <w:t>T</w:t>
-      </w:r>
-      <w:r>
-        <w:rPr>
-          <w:rFonts w:ascii="Arial" w:hAnsi="Arial" w:cs="Arial"/>
-          <w:sz w:val="22"/>
-          <w:szCs w:val="22"/>
-          <w:lang w:val="en-US"/>
-        </w:rPr>
-        <w:t>he extent to which socio-political events can have a marked influence on trends in land-use change has seldom been quantified, with notable studies considering only one socio-political event</w:t>
-      </w:r>
-      <w:r>
-        <w:rPr>
-          <w:rFonts w:ascii="Arial" w:hAnsi="Arial" w:cs="Arial"/>
-          <w:sz w:val="22"/>
-          <w:szCs w:val="22"/>
-          <w:lang w:val="en-US"/>
-        </w:rPr>
-        <w:t xml:space="preserve"> </w:t>
+      <w:r>
+        <w:rPr>
+          <w:rFonts w:ascii="Arial" w:hAnsi="Arial" w:cs="Arial"/>
+          <w:sz w:val="22"/>
+          <w:szCs w:val="22"/>
+          <w:lang w:val="en-US"/>
+        </w:rPr>
+        <w:t xml:space="preserve">Rapid socio-economic changes are said to accelerate land-use change, with land abandonment rates especially high with regulation change and the establishment of new institutions </w:t>
       </w:r>
       <w:r>
         <w:rPr>
@@ -1448,7 +1365,7 @@
           <w:szCs w:val="22"/>
           <w:lang w:val="en-US"/>
         </w:rPr>
-        <w:instrText xml:space="preserve"> ADDIN ZOTERO_ITEM CSL_CITATION {"citationID":"yqHtXifH","properties":{"formattedCitation":"(Reid {\\i{}et al.}, 2000; Prishchepov {\\i{}et al.}, 2012)","plainCitation":"(Reid et al., 2000; Prishchepov et al., 2012)","noteIndex":0},"citationItems":[{"id":235,"uris":["http://zotero.org/users/5200241/items/CYF5BPIQ"],"uri":["http://zotero.org/users/5200241/items/CYF5BPIQ"],"itemData":{"id":235,"type":"article-journal","title":"Land-use and land-cover dynamics in response to changes in climatic, biological and socio-political forces: the case of southwestern Ethiopia","page":"339-355","volume":"15","source":"Zotero","abstract":"Few studies of land-use/land-cover change provide an integrated assessment of the driving forces and consequences of that change, particularly in Africa. Our objectives were to determine how driving forces at different scales change over time, how these forces affect the dynamics and patterns of land use/land cover, and how land-use/land-cover change affects ecological properties at the landscape scale. To accomplish these objectives, we ﬁrst developed a way to identify the causes and consequences of change at a landscape scale by integrating tools from ecology and the social sciences and then applied these methods to a case study in Ghibe Valley, southwestern Ethiopia. Maps of land-use/land-cover change were created from aerial photography and Landsat TM imagery for the period, 1957–1993. A method called ‘ecological time lines’ was developed to elicit landscape-scale explanations for changes from long-term residents. Cropland expanded at twice the speed recently (1987–1993) than two decades ago (1957–1973), but also contracted rapidly between 1973–1987. Rapid land-use/land cover change was caused by the combined effects of drought and migration, changes in settlement and land tenure policy, and changes in the severity of the livestock disease, trypanosomosis, which is transmitted by the tsetse ﬂy. The scale of the causes and consequences of land-use/land-cover change varied from local to sub-national (regional) to international and the links between causes and consequences crossed scales. At the landscape scale, each cause affected the location and pattern of land use/land cover differently. The contraction of cropland increased grass biomass and cover, woody plant cover, the frequency and extent of savanna burning, and the abundance of wildlife. With recent control of the tsetse ﬂy, these ecological changes are being reversed. These complex patterns are discussed in the context of scaling issues and current conceptual models of land-use/land-cover change.","language":"en","author":[{"family":"Reid","given":"Robin S"},{"family":"Kruska","given":"Russell L"},{"family":"Muthui","given":"Nyawira"},{"family":"Taye","given":"Andualem"},{"family":"Wotton","given":"Sara"},{"family":"Wilson","given":"Cathleen J"},{"family":"Mulatu","given":"Woudyalew"}],"issued":{"date-parts":[["2000"]]}}},{"id":5,"uris":["http://zotero.org/users/5200241/items/KFDZBSW4"],"uri":["http://zotero.org/users/5200241/items/KFDZBSW4"],"itemData":{"id":5,"type":"article-journal","title":"Effects of institutional changes on land use: agricultural land abandonment during the transition from state-command to market-driven economies in post-Soviet Eastern Europe","container-title":"Environmental Research Letters","page":"024021","volume":"7","issue":"2","source":"Crossref","DOI":"10.1088/1748-9326/7/2/024021","ISSN":"1748-9326","shortTitle":"Effects of institutional changes on land use","language":"en","author":[{"family":"Prishchepov","given":"Alexander V"},{"family":"Radeloff","given":"Volker C"},{"family":"Baumann","given":"Matthias"},{"family":"Kuemmerle","given":"Tobias"},{"family":"Müller","given":"Daniel"}],"issued":{"date-parts":[["2012",6,1]]}}}],"schema":"https://github.com/citation-style-language/schema/raw/master/csl-citation.json"} </w:instrText>
+        <w:instrText xml:space="preserve"> ADDIN ZOTERO_ITEM CSL_CITATION {"citationID":"V5s4SNtA","properties":{"formattedCitation":"(Prishchepov {\\i{}et al.}, 2012)","plainCitation":"(Prishchepov et al., 2012)","noteIndex":0},"citationItems":[{"id":5,"uris":["http://zotero.org/users/5200241/items/KFDZBSW4"],"uri":["http://zotero.org/users/5200241/items/KFDZBSW4"],"itemData":{"id":5,"type":"article-journal","title":"Effects of institutional changes on land use: agricultural land abandonment during the transition from state-command to market-driven economies in post-Soviet Eastern Europe","container-title":"Environmental Research Letters","page":"024021","volume":"7","issue":"2","source":"Crossref","DOI":"10.1088/1748-9326/7/2/024021","ISSN":"1748-9326","shortTitle":"Effects of institutional changes on land use","language":"en","author":[{"family":"Prishchepov","given":"Alexander V"},{"family":"Radeloff","given":"Volker C"},{"family":"Baumann","given":"Matthias"},{"family":"Kuemmerle","given":"Tobias"},{"family":"Müller","given":"Daniel"}],"issued":{"date-parts":[["2012",6,1]]}}}],"schema":"https://github.com/citation-style-language/schema/raw/master/csl-citation.json"} </w:instrText>
       </w:r>
       <w:r>
         <w:rPr>
@@ -1464,7 +1381,7 @@
           <w:rFonts w:ascii="Arial" w:hAnsi="Arial" w:cs="Arial"/>
           <w:sz w:val="22"/>
         </w:rPr>
-        <w:t xml:space="preserve">(Reid </w:t>
+        <w:t xml:space="preserve">(Prishchepov </w:t>
       </w:r>
       <w:r>
         <w:rPr>
@@ -1480,23 +1397,87 @@
           <w:rFonts w:ascii="Arial" w:hAnsi="Arial" w:cs="Arial"/>
           <w:sz w:val="22"/>
         </w:rPr>
-        <w:t xml:space="preserve">, 2000; </w:t>
-      </w:r>
-      <w:proofErr w:type="spellStart"/>
-      <w:r>
-        <w:rPr>
-          <w:rFonts w:ascii="Arial" w:hAnsi="Arial" w:cs="Arial"/>
-          <w:sz w:val="22"/>
-        </w:rPr>
-        <w:t>Prishchepov</w:t>
-      </w:r>
-      <w:proofErr w:type="spellEnd"/>
-      <w:r>
-        <w:rPr>
-          <w:rFonts w:ascii="Arial" w:hAnsi="Arial" w:cs="Arial"/>
-          <w:sz w:val="22"/>
-        </w:rPr>
-        <w:t xml:space="preserve"> </w:t>
+        <w:t>, 2012)</w:t>
+      </w:r>
+      <w:r>
+        <w:rPr>
+          <w:rFonts w:ascii="Arial" w:hAnsi="Arial" w:cs="Arial"/>
+          <w:sz w:val="22"/>
+          <w:szCs w:val="22"/>
+          <w:lang w:val="en-US"/>
+        </w:rPr>
+        <w:fldChar w:fldCharType="end"/>
+      </w:r>
+      <w:r>
+        <w:rPr>
+          <w:rFonts w:ascii="Arial" w:hAnsi="Arial" w:cs="Arial"/>
+          <w:sz w:val="22"/>
+          <w:szCs w:val="22"/>
+          <w:lang w:val="en-US"/>
+        </w:rPr>
+        <w:t xml:space="preserve">. </w:t>
+      </w:r>
+      <w:r>
+        <w:rPr>
+          <w:rFonts w:ascii="Arial" w:hAnsi="Arial" w:cs="Arial"/>
+          <w:sz w:val="22"/>
+          <w:szCs w:val="22"/>
+          <w:lang w:val="en-US"/>
+        </w:rPr>
+        <w:t xml:space="preserve">Agricultural abandonment, which can be defined as the cessation </w:t>
+      </w:r>
+      <w:r>
+        <w:rPr>
+          <w:rFonts w:ascii="Arial" w:hAnsi="Arial" w:cs="Arial"/>
+          <w:sz w:val="22"/>
+          <w:szCs w:val="22"/>
+          <w:lang w:val="en-US"/>
+        </w:rPr>
+        <w:lastRenderedPageBreak/>
+        <w:t>of agricultural activities on farmland,</w:t>
+      </w:r>
+      <w:r>
+        <w:rPr>
+          <w:rFonts w:ascii="Arial" w:hAnsi="Arial" w:cs="Arial"/>
+          <w:sz w:val="22"/>
+          <w:szCs w:val="22"/>
+          <w:lang w:val="en-US"/>
+        </w:rPr>
+        <w:t xml:space="preserve"> is linked with the shift towards more intensive agriculture, with smaller farms more likely to be abandoned </w:t>
+      </w:r>
+      <w:r>
+        <w:rPr>
+          <w:rFonts w:ascii="Arial" w:hAnsi="Arial" w:cs="Arial"/>
+          <w:sz w:val="22"/>
+          <w:szCs w:val="22"/>
+          <w:lang w:val="en-US"/>
+        </w:rPr>
+        <w:fldChar w:fldCharType="begin"/>
+      </w:r>
+      <w:r>
+        <w:rPr>
+          <w:rFonts w:ascii="Arial" w:hAnsi="Arial" w:cs="Arial"/>
+          <w:sz w:val="22"/>
+          <w:szCs w:val="22"/>
+          <w:lang w:val="en-US"/>
+        </w:rPr>
+        <w:instrText xml:space="preserve"> ADDIN ZOTERO_ITEM CSL_CITATION {"citationID":"38Lx33Zm","properties":{"formattedCitation":"(Prishchepov {\\i{}et al.}, 2012)","plainCitation":"(Prishchepov et al., 2012)","noteIndex":0},"citationItems":[{"id":5,"uris":["http://zotero.org/users/5200241/items/KFDZBSW4"],"uri":["http://zotero.org/users/5200241/items/KFDZBSW4"],"itemData":{"id":5,"type":"article-journal","title":"Effects of institutional changes on land use: agricultural land abandonment during the transition from state-command to market-driven economies in post-Soviet Eastern Europe","container-title":"Environmental Research Letters","page":"024021","volume":"7","issue":"2","source":"Crossref","DOI":"10.1088/1748-9326/7/2/024021","ISSN":"1748-9326","shortTitle":"Effects of institutional changes on land use","language":"en","author":[{"family":"Prishchepov","given":"Alexander V"},{"family":"Radeloff","given":"Volker C"},{"family":"Baumann","given":"Matthias"},{"family":"Kuemmerle","given":"Tobias"},{"family":"Müller","given":"Daniel"}],"issued":{"date-parts":[["2012",6,1]]}}}],"schema":"https://github.com/citation-style-language/schema/raw/master/csl-citation.json"} </w:instrText>
+      </w:r>
+      <w:r>
+        <w:rPr>
+          <w:rFonts w:ascii="Arial" w:hAnsi="Arial" w:cs="Arial"/>
+          <w:sz w:val="22"/>
+          <w:szCs w:val="22"/>
+          <w:lang w:val="en-US"/>
+        </w:rPr>
+        <w:fldChar w:fldCharType="separate"/>
+      </w:r>
+      <w:r>
+        <w:rPr>
+          <w:rFonts w:ascii="Arial" w:hAnsi="Arial" w:cs="Arial"/>
+          <w:sz w:val="22"/>
+        </w:rPr>
+        <w:t xml:space="preserve">(Prishchepov </w:t>
       </w:r>
       <w:r>
         <w:rPr>
@@ -1530,64 +1511,7 @@
           <w:szCs w:val="22"/>
           <w:lang w:val="en-US"/>
         </w:rPr>
-        <w:t xml:space="preserve">. </w:t>
-      </w:r>
-      <w:proofErr w:type="spellStart"/>
-      <w:r>
-        <w:rPr>
-          <w:rFonts w:ascii="Arial" w:hAnsi="Arial" w:cs="Arial"/>
-          <w:sz w:val="22"/>
-          <w:szCs w:val="22"/>
-          <w:lang w:val="en-US"/>
-        </w:rPr>
-        <w:t>Analysing</w:t>
-      </w:r>
-      <w:proofErr w:type="spellEnd"/>
-      <w:r>
-        <w:rPr>
-          <w:rFonts w:ascii="Arial" w:hAnsi="Arial" w:cs="Arial"/>
-          <w:sz w:val="22"/>
-          <w:szCs w:val="22"/>
-          <w:lang w:val="en-US"/>
-        </w:rPr>
-        <w:t xml:space="preserve"> if the signature of a socio-</w:t>
-      </w:r>
-      <w:r>
-        <w:rPr>
-          <w:rFonts w:ascii="Arial" w:hAnsi="Arial" w:cs="Arial"/>
-          <w:sz w:val="22"/>
-          <w:szCs w:val="22"/>
-          <w:lang w:val="en-US"/>
-        </w:rPr>
-        <w:lastRenderedPageBreak/>
-        <w:t>political shift can be detected through land-use change would shed light into</w:t>
-      </w:r>
-      <w:r>
-        <w:rPr>
-          <w:rFonts w:ascii="Arial" w:hAnsi="Arial" w:cs="Arial"/>
-          <w:sz w:val="22"/>
-          <w:szCs w:val="22"/>
-          <w:lang w:val="en-US"/>
-        </w:rPr>
-        <w:t xml:space="preserve"> the importance of socio-political events as drivers of such transitions</w:t>
-      </w:r>
-      <w:r>
-        <w:rPr>
-          <w:rFonts w:ascii="Arial" w:hAnsi="Arial" w:cs="Arial"/>
-          <w:sz w:val="22"/>
-          <w:szCs w:val="22"/>
-          <w:lang w:val="en-US"/>
-        </w:rPr>
-        <w:t xml:space="preserve"> on a country scale</w:t>
-      </w:r>
-      <w:r>
-        <w:rPr>
-          <w:rFonts w:ascii="Arial" w:hAnsi="Arial" w:cs="Arial"/>
-          <w:sz w:val="22"/>
-          <w:szCs w:val="22"/>
-          <w:lang w:val="en-US"/>
-        </w:rPr>
-        <w:t xml:space="preserve">. </w:t>
+        <w:t>.</w:t>
       </w:r>
     </w:p>
     <w:p>
@@ -1618,79 +1542,70 @@
           <w:szCs w:val="22"/>
           <w:lang w:val="en-US"/>
         </w:rPr>
-        <w:t>In this study, I will be focusing on Latvia d</w:t>
-      </w:r>
-      <w:r>
-        <w:rPr>
-          <w:rFonts w:ascii="Arial" w:hAnsi="Arial" w:cs="Arial"/>
-          <w:sz w:val="22"/>
-          <w:szCs w:val="22"/>
-          <w:lang w:val="en-US"/>
-        </w:rPr>
-        <w:t xml:space="preserve">ue to </w:t>
-      </w:r>
-      <w:r>
-        <w:rPr>
-          <w:rFonts w:ascii="Arial" w:hAnsi="Arial" w:cs="Arial"/>
-          <w:sz w:val="22"/>
-          <w:szCs w:val="22"/>
-          <w:lang w:val="en-US"/>
-        </w:rPr>
-        <w:t>its</w:t>
-      </w:r>
-      <w:r>
-        <w:rPr>
-          <w:rFonts w:ascii="Arial" w:hAnsi="Arial" w:cs="Arial"/>
-          <w:sz w:val="22"/>
-          <w:szCs w:val="22"/>
-          <w:lang w:val="en-US"/>
-        </w:rPr>
-        <w:t xml:space="preserve"> quick-changing political status</w:t>
-      </w:r>
-      <w:r>
-        <w:rPr>
-          <w:rFonts w:ascii="Arial" w:hAnsi="Arial" w:cs="Arial"/>
-          <w:sz w:val="22"/>
-          <w:szCs w:val="22"/>
-          <w:lang w:val="en-US"/>
-        </w:rPr>
-        <w:t>, making</w:t>
-      </w:r>
-      <w:r>
-        <w:rPr>
-          <w:rFonts w:ascii="Arial" w:hAnsi="Arial" w:cs="Arial"/>
-          <w:sz w:val="22"/>
-          <w:szCs w:val="22"/>
-          <w:lang w:val="en-US"/>
-        </w:rPr>
-        <w:t xml:space="preserve"> </w:t>
-      </w:r>
-      <w:r>
-        <w:rPr>
-          <w:rFonts w:ascii="Arial" w:hAnsi="Arial" w:cs="Arial"/>
-          <w:sz w:val="22"/>
-          <w:szCs w:val="22"/>
-          <w:lang w:val="en-US"/>
-        </w:rPr>
-        <w:t>it</w:t>
-      </w:r>
-      <w:r>
-        <w:rPr>
-          <w:rFonts w:ascii="Arial" w:hAnsi="Arial" w:cs="Arial"/>
-          <w:sz w:val="22"/>
-          <w:szCs w:val="22"/>
-          <w:lang w:val="en-US"/>
-        </w:rPr>
-        <w:t xml:space="preserve"> an appropriate case study to examine if land-use change can be linked to socio-political events. The two events I will be examining are (1) the Soviet Union collapse in 1991 and (2) the addition of Latvia to the EU in 2004 (vote in 2003). After the Soviet Union, there was an increase in abandoned land, tree cutting and percent coverage of protected areas</w:t>
-      </w:r>
-      <w:r>
-        <w:rPr>
-          <w:rFonts w:ascii="Arial" w:hAnsi="Arial" w:cs="Arial"/>
-          <w:sz w:val="22"/>
-          <w:szCs w:val="22"/>
-          <w:lang w:val="en-US"/>
-        </w:rPr>
-        <w:t xml:space="preserve"> </w:t>
+        <w:t>T</w:t>
+      </w:r>
+      <w:r>
+        <w:rPr>
+          <w:rFonts w:ascii="Arial" w:hAnsi="Arial" w:cs="Arial"/>
+          <w:sz w:val="22"/>
+          <w:szCs w:val="22"/>
+          <w:lang w:val="en-US"/>
+        </w:rPr>
+        <w:t>he extent to which socio-</w:t>
+      </w:r>
+      <w:r>
+        <w:rPr>
+          <w:rFonts w:ascii="Arial" w:hAnsi="Arial" w:cs="Arial"/>
+          <w:sz w:val="22"/>
+          <w:szCs w:val="22"/>
+          <w:lang w:val="en-US"/>
+        </w:rPr>
+        <w:t>economic</w:t>
+      </w:r>
+      <w:r>
+        <w:rPr>
+          <w:rFonts w:ascii="Arial" w:hAnsi="Arial" w:cs="Arial"/>
+          <w:sz w:val="22"/>
+          <w:szCs w:val="22"/>
+          <w:lang w:val="en-US"/>
+        </w:rPr>
+        <w:t xml:space="preserve"> events can have a marked influence on trends in land-use change has seldom been quantified</w:t>
+      </w:r>
+      <w:r>
+        <w:rPr>
+          <w:rFonts w:ascii="Arial" w:hAnsi="Arial" w:cs="Arial"/>
+          <w:sz w:val="22"/>
+          <w:szCs w:val="22"/>
+          <w:lang w:val="en-US"/>
+        </w:rPr>
+        <w:t xml:space="preserve"> through the use of satellite imagery</w:t>
+      </w:r>
+      <w:r>
+        <w:rPr>
+          <w:rFonts w:ascii="Arial" w:hAnsi="Arial" w:cs="Arial"/>
+          <w:sz w:val="22"/>
+          <w:szCs w:val="22"/>
+          <w:lang w:val="en-US"/>
+        </w:rPr>
+        <w:t>, with notable studies considering only one socio-</w:t>
+      </w:r>
+      <w:r>
+        <w:rPr>
+          <w:rFonts w:ascii="Arial" w:hAnsi="Arial" w:cs="Arial"/>
+          <w:sz w:val="22"/>
+          <w:szCs w:val="22"/>
+          <w:lang w:val="en-US"/>
+        </w:rPr>
+        <w:t>economic</w:t>
+      </w:r>
+      <w:r>
+        <w:rPr>
+          <w:rFonts w:ascii="Arial" w:hAnsi="Arial" w:cs="Arial"/>
+          <w:sz w:val="22"/>
+          <w:szCs w:val="22"/>
+          <w:lang w:val="en-US"/>
+        </w:rPr>
+        <w:t xml:space="preserve"> event </w:t>
       </w:r>
       <w:r>
         <w:rPr>
@@ -1708,7 +1623,7 @@
           <w:szCs w:val="22"/>
           <w:lang w:val="en-US"/>
         </w:rPr>
-        <w:instrText xml:space="preserve"> ADDIN ZOTERO_ITEM CSL_CITATION {"citationID":"nhg73RnS","properties":{"formattedCitation":"(Prishchepov {\\i{}et al.}, 2012)","plainCitation":"(Prishchepov et al., 2012)","noteIndex":0},"citationItems":[{"id":5,"uris":["http://zotero.org/users/5200241/items/KFDZBSW4"],"uri":["http://zotero.org/users/5200241/items/KFDZBSW4"],"itemData":{"id":5,"type":"article-journal","title":"Effects of institutional changes on land use: agricultural land abandonment during the transition from state-command to market-driven economies in post-Soviet Eastern Europe","container-title":"Environmental Research Letters","page":"024021","volume":"7","issue":"2","source":"Crossref","DOI":"10.1088/1748-9326/7/2/024021","ISSN":"1748-9326","shortTitle":"Effects of institutional changes on land use","language":"en","author":[{"family":"Prishchepov","given":"Alexander V"},{"family":"Radeloff","given":"Volker C"},{"family":"Baumann","given":"Matthias"},{"family":"Kuemmerle","given":"Tobias"},{"family":"Müller","given":"Daniel"}],"issued":{"date-parts":[["2012",6,1]]}}}],"schema":"https://github.com/citation-style-language/schema/raw/master/csl-citation.json"} </w:instrText>
+        <w:instrText xml:space="preserve"> ADDIN ZOTERO_ITEM CSL_CITATION {"citationID":"yqHtXifH","properties":{"formattedCitation":"(Reid {\\i{}et al.}, 2000; Prishchepov {\\i{}et al.}, 2012)","plainCitation":"(Reid et al., 2000; Prishchepov et al., 2012)","noteIndex":0},"citationItems":[{"id":235,"uris":["http://zotero.org/users/5200241/items/CYF5BPIQ"],"uri":["http://zotero.org/users/5200241/items/CYF5BPIQ"],"itemData":{"id":235,"type":"article-journal","title":"Land-use and land-cover dynamics in response to changes in climatic, biological and socio-political forces: the case of southwestern Ethiopia","page":"339-355","volume":"15","source":"Zotero","abstract":"Few studies of land-use/land-cover change provide an integrated assessment of the driving forces and consequences of that change, particularly in Africa. Our objectives were to determine how driving forces at different scales change over time, how these forces affect the dynamics and patterns of land use/land cover, and how land-use/land-cover change affects ecological properties at the landscape scale. To accomplish these objectives, we ﬁrst developed a way to identify the causes and consequences of change at a landscape scale by integrating tools from ecology and the social sciences and then applied these methods to a case study in Ghibe Valley, southwestern Ethiopia. Maps of land-use/land-cover change were created from aerial photography and Landsat TM imagery for the period, 1957–1993. A method called ‘ecological time lines’ was developed to elicit landscape-scale explanations for changes from long-term residents. Cropland expanded at twice the speed recently (1987–1993) than two decades ago (1957–1973), but also contracted rapidly between 1973–1987. Rapid land-use/land cover change was caused by the combined effects of drought and migration, changes in settlement and land tenure policy, and changes in the severity of the livestock disease, trypanosomosis, which is transmitted by the tsetse ﬂy. The scale of the causes and consequences of land-use/land-cover change varied from local to sub-national (regional) to international and the links between causes and consequences crossed scales. At the landscape scale, each cause affected the location and pattern of land use/land cover differently. The contraction of cropland increased grass biomass and cover, woody plant cover, the frequency and extent of savanna burning, and the abundance of wildlife. With recent control of the tsetse ﬂy, these ecological changes are being reversed. These complex patterns are discussed in the context of scaling issues and current conceptual models of land-use/land-cover change.","language":"en","author":[{"family":"Reid","given":"Robin S"},{"family":"Kruska","given":"Russell L"},{"family":"Muthui","given":"Nyawira"},{"family":"Taye","given":"Andualem"},{"family":"Wotton","given":"Sara"},{"family":"Wilson","given":"Cathleen J"},{"family":"Mulatu","given":"Woudyalew"}],"issued":{"date-parts":[["2000"]]}}},{"id":5,"uris":["http://zotero.org/users/5200241/items/KFDZBSW4"],"uri":["http://zotero.org/users/5200241/items/KFDZBSW4"],"itemData":{"id":5,"type":"article-journal","title":"Effects of institutional changes on land use: agricultural land abandonment during the transition from state-command to market-driven economies in post-Soviet Eastern Europe","container-title":"Environmental Research Letters","page":"024021","volume":"7","issue":"2","source":"Crossref","DOI":"10.1088/1748-9326/7/2/024021","ISSN":"1748-9326","shortTitle":"Effects of institutional changes on land use","language":"en","author":[{"family":"Prishchepov","given":"Alexander V"},{"family":"Radeloff","given":"Volker C"},{"family":"Baumann","given":"Matthias"},{"family":"Kuemmerle","given":"Tobias"},{"family":"Müller","given":"Daniel"}],"issued":{"date-parts":[["2012",6,1]]}}}],"schema":"https://github.com/citation-style-language/schema/raw/master/csl-citation.json"} </w:instrText>
       </w:r>
       <w:r>
         <w:rPr>
@@ -1724,23 +1639,7 @@
           <w:rFonts w:ascii="Arial" w:hAnsi="Arial" w:cs="Arial"/>
           <w:sz w:val="22"/>
         </w:rPr>
-        <w:t>(</w:t>
-      </w:r>
-      <w:proofErr w:type="spellStart"/>
-      <w:r>
-        <w:rPr>
-          <w:rFonts w:ascii="Arial" w:hAnsi="Arial" w:cs="Arial"/>
-          <w:sz w:val="22"/>
-        </w:rPr>
-        <w:t>Prishchepov</w:t>
-      </w:r>
-      <w:proofErr w:type="spellEnd"/>
-      <w:r>
-        <w:rPr>
-          <w:rFonts w:ascii="Arial" w:hAnsi="Arial" w:cs="Arial"/>
-          <w:sz w:val="22"/>
-        </w:rPr>
-        <w:t xml:space="preserve"> </w:t>
+        <w:t xml:space="preserve">(Reid </w:t>
       </w:r>
       <w:r>
         <w:rPr>
@@ -1756,6 +1655,22 @@
           <w:rFonts w:ascii="Arial" w:hAnsi="Arial" w:cs="Arial"/>
           <w:sz w:val="22"/>
         </w:rPr>
+        <w:t xml:space="preserve">, 2000; Prishchepov </w:t>
+      </w:r>
+      <w:r>
+        <w:rPr>
+          <w:rFonts w:ascii="Arial" w:hAnsi="Arial" w:cs="Arial"/>
+          <w:i/>
+          <w:iCs/>
+          <w:sz w:val="22"/>
+        </w:rPr>
+        <w:t>et al.</w:t>
+      </w:r>
+      <w:r>
+        <w:rPr>
+          <w:rFonts w:ascii="Arial" w:hAnsi="Arial" w:cs="Arial"/>
+          <w:sz w:val="22"/>
+        </w:rPr>
         <w:t>, 2012)</w:t>
       </w:r>
       <w:r>
@@ -1774,7 +1689,173 @@
           <w:szCs w:val="22"/>
           <w:lang w:val="en-US"/>
         </w:rPr>
-        <w:t>. After joining the EU, the share of large farms (intensive) increased, while the share in small farms (extensive) decreased</w:t>
+        <w:t>. Analysing if the signature of a socio-</w:t>
+      </w:r>
+      <w:r>
+        <w:rPr>
+          <w:rFonts w:ascii="Arial" w:hAnsi="Arial" w:cs="Arial"/>
+          <w:sz w:val="22"/>
+          <w:szCs w:val="22"/>
+          <w:lang w:val="en-US"/>
+        </w:rPr>
+        <w:t>economic</w:t>
+      </w:r>
+      <w:r>
+        <w:rPr>
+          <w:rFonts w:ascii="Arial" w:hAnsi="Arial" w:cs="Arial"/>
+          <w:sz w:val="22"/>
+          <w:szCs w:val="22"/>
+          <w:lang w:val="en-US"/>
+        </w:rPr>
+        <w:t xml:space="preserve"> shift can be detected through land-use change would shed light into</w:t>
+      </w:r>
+      <w:r>
+        <w:rPr>
+          <w:rFonts w:ascii="Arial" w:hAnsi="Arial" w:cs="Arial"/>
+          <w:sz w:val="22"/>
+          <w:szCs w:val="22"/>
+          <w:lang w:val="en-US"/>
+        </w:rPr>
+        <w:t xml:space="preserve"> the importance of socio-</w:t>
+      </w:r>
+      <w:r>
+        <w:rPr>
+          <w:rFonts w:ascii="Arial" w:hAnsi="Arial" w:cs="Arial"/>
+          <w:sz w:val="22"/>
+          <w:szCs w:val="22"/>
+          <w:lang w:val="en-US"/>
+        </w:rPr>
+        <w:t>economic</w:t>
+      </w:r>
+      <w:r>
+        <w:rPr>
+          <w:rFonts w:ascii="Arial" w:hAnsi="Arial" w:cs="Arial"/>
+          <w:sz w:val="22"/>
+          <w:szCs w:val="22"/>
+          <w:lang w:val="en-US"/>
+        </w:rPr>
+        <w:t xml:space="preserve"> events as drivers of </w:t>
+      </w:r>
+      <w:r>
+        <w:rPr>
+          <w:rFonts w:ascii="Arial" w:hAnsi="Arial" w:cs="Arial"/>
+          <w:sz w:val="22"/>
+          <w:szCs w:val="22"/>
+          <w:lang w:val="en-US"/>
+        </w:rPr>
+        <w:t>agricultural</w:t>
+      </w:r>
+      <w:r>
+        <w:rPr>
+          <w:rFonts w:ascii="Arial" w:hAnsi="Arial" w:cs="Arial"/>
+          <w:sz w:val="22"/>
+          <w:szCs w:val="22"/>
+          <w:lang w:val="en-US"/>
+        </w:rPr>
+        <w:t xml:space="preserve"> transitions</w:t>
+      </w:r>
+      <w:r>
+        <w:rPr>
+          <w:rFonts w:ascii="Arial" w:hAnsi="Arial" w:cs="Arial"/>
+          <w:sz w:val="22"/>
+          <w:szCs w:val="22"/>
+          <w:lang w:val="en-US"/>
+        </w:rPr>
+        <w:t xml:space="preserve"> on a country scale</w:t>
+      </w:r>
+      <w:r>
+        <w:rPr>
+          <w:rFonts w:ascii="Arial" w:hAnsi="Arial" w:cs="Arial"/>
+          <w:sz w:val="22"/>
+          <w:szCs w:val="22"/>
+          <w:lang w:val="en-US"/>
+        </w:rPr>
+        <w:t xml:space="preserve">. </w:t>
+      </w:r>
+    </w:p>
+    <w:p>
+      <w:pPr>
+        <w:spacing w:line="360" w:lineRule="auto"/>
+        <w:rPr>
+          <w:rFonts w:ascii="Arial" w:hAnsi="Arial" w:cs="Arial"/>
+          <w:sz w:val="22"/>
+          <w:szCs w:val="22"/>
+          <w:lang w:val="en-US"/>
+        </w:rPr>
+      </w:pPr>
+    </w:p>
+    <w:p>
+      <w:pPr>
+        <w:spacing w:line="360" w:lineRule="auto"/>
+        <w:rPr>
+          <w:rFonts w:ascii="Arial" w:hAnsi="Arial" w:cs="Arial"/>
+          <w:sz w:val="22"/>
+          <w:szCs w:val="22"/>
+          <w:lang w:val="en-US"/>
+        </w:rPr>
+      </w:pPr>
+      <w:r>
+        <w:rPr>
+          <w:rFonts w:ascii="Arial" w:hAnsi="Arial" w:cs="Arial"/>
+          <w:sz w:val="22"/>
+          <w:szCs w:val="22"/>
+          <w:lang w:val="en-US"/>
+        </w:rPr>
+        <w:t>In this study, I will be focusing on Latvia d</w:t>
+      </w:r>
+      <w:r>
+        <w:rPr>
+          <w:rFonts w:ascii="Arial" w:hAnsi="Arial" w:cs="Arial"/>
+          <w:sz w:val="22"/>
+          <w:szCs w:val="22"/>
+          <w:lang w:val="en-US"/>
+        </w:rPr>
+        <w:t xml:space="preserve">ue to </w:t>
+      </w:r>
+      <w:r>
+        <w:rPr>
+          <w:rFonts w:ascii="Arial" w:hAnsi="Arial" w:cs="Arial"/>
+          <w:sz w:val="22"/>
+          <w:szCs w:val="22"/>
+          <w:lang w:val="en-US"/>
+        </w:rPr>
+        <w:t>its</w:t>
+      </w:r>
+      <w:r>
+        <w:rPr>
+          <w:rFonts w:ascii="Arial" w:hAnsi="Arial" w:cs="Arial"/>
+          <w:sz w:val="22"/>
+          <w:szCs w:val="22"/>
+          <w:lang w:val="en-US"/>
+        </w:rPr>
+        <w:t xml:space="preserve"> quick-changing </w:t>
+      </w:r>
+      <w:r>
+        <w:rPr>
+          <w:rFonts w:ascii="Arial" w:hAnsi="Arial" w:cs="Arial"/>
+          <w:sz w:val="22"/>
+          <w:szCs w:val="22"/>
+          <w:lang w:val="en-US"/>
+        </w:rPr>
+        <w:t>economic</w:t>
+      </w:r>
+      <w:r>
+        <w:rPr>
+          <w:rFonts w:ascii="Arial" w:hAnsi="Arial" w:cs="Arial"/>
+          <w:sz w:val="22"/>
+          <w:szCs w:val="22"/>
+          <w:lang w:val="en-US"/>
+        </w:rPr>
+        <w:t xml:space="preserve"> status</w:t>
+      </w:r>
+      <w:r>
+        <w:rPr>
+          <w:rFonts w:ascii="Arial" w:hAnsi="Arial" w:cs="Arial"/>
+          <w:sz w:val="22"/>
+          <w:szCs w:val="22"/>
+          <w:lang w:val="en-US"/>
+        </w:rPr>
+        <w:t>, making</w:t>
       </w:r>
       <w:r>
         <w:rPr>
@@ -1792,6 +1873,42 @@
           <w:szCs w:val="22"/>
           <w:lang w:val="en-US"/>
         </w:rPr>
+        <w:t>it</w:t>
+      </w:r>
+      <w:r>
+        <w:rPr>
+          <w:rFonts w:ascii="Arial" w:hAnsi="Arial" w:cs="Arial"/>
+          <w:sz w:val="22"/>
+          <w:szCs w:val="22"/>
+          <w:lang w:val="en-US"/>
+        </w:rPr>
+        <w:t xml:space="preserve"> an appropriate case study to examine if land-use change can be linked to socio-</w:t>
+      </w:r>
+      <w:r>
+        <w:rPr>
+          <w:rFonts w:ascii="Arial" w:hAnsi="Arial" w:cs="Arial"/>
+          <w:sz w:val="22"/>
+          <w:szCs w:val="22"/>
+          <w:lang w:val="en-US"/>
+        </w:rPr>
+        <w:t>economic</w:t>
+      </w:r>
+      <w:r>
+        <w:rPr>
+          <w:rFonts w:ascii="Arial" w:hAnsi="Arial" w:cs="Arial"/>
+          <w:sz w:val="22"/>
+          <w:szCs w:val="22"/>
+          <w:lang w:val="en-US"/>
+        </w:rPr>
+        <w:t xml:space="preserve"> events. The two events I will be examining are (1) the Soviet Union collapse in 1991 and (2) the addition of Latvia to the EU in 2004 (vote in 2003). After the Soviet Union, there was an increase in abandoned land, tree cutting and percent coverage of protected areas </w:t>
+      </w:r>
+      <w:r>
+        <w:rPr>
+          <w:rFonts w:ascii="Arial" w:hAnsi="Arial" w:cs="Arial"/>
+          <w:sz w:val="22"/>
+          <w:szCs w:val="22"/>
+          <w:lang w:val="en-US"/>
+        </w:rPr>
         <w:fldChar w:fldCharType="begin"/>
       </w:r>
       <w:r>
@@ -1801,6 +1918,74 @@
           <w:szCs w:val="22"/>
           <w:lang w:val="en-US"/>
         </w:rPr>
+        <w:instrText xml:space="preserve"> ADDIN ZOTERO_ITEM CSL_CITATION {"citationID":"nhg73RnS","properties":{"formattedCitation":"(Prishchepov {\\i{}et al.}, 2012)","plainCitation":"(Prishchepov et al., 2012)","noteIndex":0},"citationItems":[{"id":5,"uris":["http://zotero.org/users/5200241/items/KFDZBSW4"],"uri":["http://zotero.org/users/5200241/items/KFDZBSW4"],"itemData":{"id":5,"type":"article-journal","title":"Effects of institutional changes on land use: agricultural land abandonment during the transition from state-command to market-driven economies in post-Soviet Eastern Europe","container-title":"Environmental Research Letters","page":"024021","volume":"7","issue":"2","source":"Crossref","DOI":"10.1088/1748-9326/7/2/024021","ISSN":"1748-9326","shortTitle":"Effects of institutional changes on land use","language":"en","author":[{"family":"Prishchepov","given":"Alexander V"},{"family":"Radeloff","given":"Volker C"},{"family":"Baumann","given":"Matthias"},{"family":"Kuemmerle","given":"Tobias"},{"family":"Müller","given":"Daniel"}],"issued":{"date-parts":[["2012",6,1]]}}}],"schema":"https://github.com/citation-style-language/schema/raw/master/csl-citation.json"} </w:instrText>
+      </w:r>
+      <w:r>
+        <w:rPr>
+          <w:rFonts w:ascii="Arial" w:hAnsi="Arial" w:cs="Arial"/>
+          <w:sz w:val="22"/>
+          <w:szCs w:val="22"/>
+          <w:lang w:val="en-US"/>
+        </w:rPr>
+        <w:fldChar w:fldCharType="separate"/>
+      </w:r>
+      <w:r>
+        <w:rPr>
+          <w:rFonts w:ascii="Arial" w:hAnsi="Arial" w:cs="Arial"/>
+          <w:sz w:val="22"/>
+        </w:rPr>
+        <w:t xml:space="preserve">(Prishchepov </w:t>
+      </w:r>
+      <w:r>
+        <w:rPr>
+          <w:rFonts w:ascii="Arial" w:hAnsi="Arial" w:cs="Arial"/>
+          <w:i/>
+          <w:iCs/>
+          <w:sz w:val="22"/>
+        </w:rPr>
+        <w:t>et al.</w:t>
+      </w:r>
+      <w:r>
+        <w:rPr>
+          <w:rFonts w:ascii="Arial" w:hAnsi="Arial" w:cs="Arial"/>
+          <w:sz w:val="22"/>
+        </w:rPr>
+        <w:t>, 2012)</w:t>
+      </w:r>
+      <w:r>
+        <w:rPr>
+          <w:rFonts w:ascii="Arial" w:hAnsi="Arial" w:cs="Arial"/>
+          <w:sz w:val="22"/>
+          <w:szCs w:val="22"/>
+          <w:lang w:val="en-US"/>
+        </w:rPr>
+        <w:fldChar w:fldCharType="end"/>
+      </w:r>
+      <w:r>
+        <w:rPr>
+          <w:rFonts w:ascii="Arial" w:hAnsi="Arial" w:cs="Arial"/>
+          <w:sz w:val="22"/>
+          <w:szCs w:val="22"/>
+          <w:lang w:val="en-US"/>
+        </w:rPr>
+        <w:t xml:space="preserve">. After joining the EU, the share of large farms (intensive) increased, while the share in small farms (extensive) decreased </w:t>
+      </w:r>
+      <w:r>
+        <w:rPr>
+          <w:rFonts w:ascii="Arial" w:hAnsi="Arial" w:cs="Arial"/>
+          <w:sz w:val="22"/>
+          <w:szCs w:val="22"/>
+          <w:lang w:val="en-US"/>
+        </w:rPr>
+        <w:fldChar w:fldCharType="begin"/>
+      </w:r>
+      <w:r>
+        <w:rPr>
+          <w:rFonts w:ascii="Arial" w:hAnsi="Arial" w:cs="Arial"/>
+          <w:sz w:val="22"/>
+          <w:szCs w:val="22"/>
+          <w:lang w:val="en-US"/>
+        </w:rPr>
         <w:instrText xml:space="preserve"> ADDIN ZOTERO_ITEM CSL_CITATION {"citationID":"MiFaNVwi","properties":{"formattedCitation":"(Csaki and Jambor, 2009)","plainCitation":"(Csaki and Jambor, 2009)","noteIndex":0},"citationItems":[{"id":195,"uris":["http://zotero.org/users/5200241/items/6VFC3Z4L"],"uri":["http://zotero.org/users/5200241/items/6VFC3Z4L"],"itemData":{"id":195,"type":"article-journal","title":"The Diversity of Effects of EU Membership on Agriculture in New Member States","page":"48","source":"Zotero","language":"en","author":[{"family":"Csaki","given":"C"},{"family":"Jambor","given":"A"}],"issued":{"date-parts":[["2009"]]}}}],"schema":"https://github.com/citation-style-language/schema/raw/master/csl-citation.json"} </w:instrText>
       </w:r>
       <w:r>
@@ -1858,7 +2043,25 @@
           <w:szCs w:val="22"/>
           <w:lang w:val="en-US"/>
         </w:rPr>
-        <w:t>Ultimately, this type of analysis could be replicated for other countries to outline the impacts of shifting political power on land</w:t>
+        <w:t xml:space="preserve">Ultimately, this type of analysis could be replicated for other countries to outline the impacts of shifting </w:t>
+      </w:r>
+      <w:r>
+        <w:rPr>
+          <w:rFonts w:ascii="Arial" w:hAnsi="Arial" w:cs="Arial"/>
+          <w:sz w:val="22"/>
+          <w:szCs w:val="22"/>
+          <w:lang w:val="en-US"/>
+        </w:rPr>
+        <w:t>economic status</w:t>
+      </w:r>
+      <w:r>
+        <w:rPr>
+          <w:rFonts w:ascii="Arial" w:hAnsi="Arial" w:cs="Arial"/>
+          <w:sz w:val="22"/>
+          <w:szCs w:val="22"/>
+          <w:lang w:val="en-US"/>
+        </w:rPr>
+        <w:t xml:space="preserve"> on land</w:t>
       </w:r>
       <w:r>
         <w:rPr>
@@ -1876,28 +2079,7 @@
           <w:szCs w:val="22"/>
           <w:lang w:val="en-US"/>
         </w:rPr>
-        <w:t>and thus, have implications for wider aspects such as ecosystem services, the ec</w:t>
-      </w:r>
-      <w:bookmarkStart w:id="1" w:name="_GoBack"/>
-      <w:bookmarkEnd w:id="1"/>
-      <w:r>
-        <w:rPr>
-          <w:rFonts w:ascii="Arial" w:hAnsi="Arial" w:cs="Arial"/>
-          <w:sz w:val="22"/>
-          <w:szCs w:val="22"/>
-          <w:lang w:val="en-US"/>
-        </w:rPr>
-        <w:t>onomy and human movement/</w:t>
-      </w:r>
-      <w:proofErr w:type="spellStart"/>
-      <w:r>
-        <w:rPr>
-          <w:rFonts w:ascii="Arial" w:hAnsi="Arial" w:cs="Arial"/>
-          <w:sz w:val="22"/>
-          <w:szCs w:val="22"/>
-          <w:lang w:val="en-US"/>
-        </w:rPr>
-        <w:t>urbani</w:t>
+        <w:t>and thus, have implications for wider aspects such as ecosystem services, the economy and human movement/urbani</w:t>
       </w:r>
       <w:r>
         <w:rPr>
@@ -1915,17 +2097,7 @@
           <w:szCs w:val="22"/>
           <w:lang w:val="en-US"/>
         </w:rPr>
-        <w:t>ation</w:t>
-      </w:r>
-      <w:proofErr w:type="spellEnd"/>
-      <w:r>
-        <w:rPr>
-          <w:rFonts w:ascii="Arial" w:hAnsi="Arial" w:cs="Arial"/>
-          <w:sz w:val="22"/>
-          <w:szCs w:val="22"/>
-          <w:lang w:val="en-US"/>
-        </w:rPr>
-        <w:t xml:space="preserve"> across Europe and other regions around the world.</w:t>
+        <w:t>ation across Europe and other regions around the world.</w:t>
       </w:r>
     </w:p>
     <w:p>
@@ -1979,7 +2151,111 @@
           <w:szCs w:val="22"/>
           <w:lang w:val="en-US"/>
         </w:rPr>
-        <w:t xml:space="preserve">Focusing on Latvia, this study aims to investigate the importance of socio-political events as drivers of land-use change. </w:t>
+        <w:t>Focusing on Latvia, this study aims to investigate the importance of socio-</w:t>
+      </w:r>
+      <w:r>
+        <w:rPr>
+          <w:rFonts w:ascii="Arial" w:hAnsi="Arial" w:cs="Arial"/>
+          <w:sz w:val="22"/>
+          <w:szCs w:val="22"/>
+          <w:lang w:val="en-US"/>
+        </w:rPr>
+        <w:t>economic</w:t>
+      </w:r>
+      <w:r>
+        <w:rPr>
+          <w:rFonts w:ascii="Arial" w:hAnsi="Arial" w:cs="Arial"/>
+          <w:sz w:val="22"/>
+          <w:szCs w:val="22"/>
+          <w:lang w:val="en-US"/>
+        </w:rPr>
+        <w:t xml:space="preserve"> events as drivers of land-use change</w:t>
+      </w:r>
+      <w:r>
+        <w:rPr>
+          <w:rFonts w:ascii="Arial" w:hAnsi="Arial" w:cs="Arial"/>
+          <w:sz w:val="22"/>
+          <w:szCs w:val="22"/>
+          <w:lang w:val="en-US"/>
+        </w:rPr>
+        <w:t xml:space="preserve"> through the use of satellite imagery. Although the importance of socio-economic events on land-use change is acknowledged</w:t>
+      </w:r>
+      <w:r>
+        <w:rPr>
+          <w:rFonts w:ascii="Arial" w:hAnsi="Arial" w:cs="Arial"/>
+          <w:sz w:val="22"/>
+          <w:szCs w:val="22"/>
+          <w:lang w:val="en-US"/>
+        </w:rPr>
+        <w:t xml:space="preserve"> </w:t>
+      </w:r>
+      <w:r>
+        <w:rPr>
+          <w:rFonts w:ascii="Arial" w:hAnsi="Arial" w:cs="Arial"/>
+          <w:sz w:val="22"/>
+          <w:szCs w:val="22"/>
+          <w:lang w:val="en-US"/>
+        </w:rPr>
+        <w:fldChar w:fldCharType="begin"/>
+      </w:r>
+      <w:r>
+        <w:rPr>
+          <w:rFonts w:ascii="Arial" w:hAnsi="Arial" w:cs="Arial"/>
+          <w:sz w:val="22"/>
+          <w:szCs w:val="22"/>
+          <w:lang w:val="en-US"/>
+        </w:rPr>
+        <w:instrText xml:space="preserve"> ADDIN ZOTERO_ITEM CSL_CITATION {"citationID":"HWkSLhSs","properties":{"formattedCitation":"(Prishchepov {\\i{}et al.}, 2012)","plainCitation":"(Prishchepov et al., 2012)","noteIndex":0},"citationItems":[{"id":5,"uris":["http://zotero.org/users/5200241/items/KFDZBSW4"],"uri":["http://zotero.org/users/5200241/items/KFDZBSW4"],"itemData":{"id":5,"type":"article-journal","title":"Effects of institutional changes on land use: agricultural land abandonment during the transition from state-command to market-driven economies in post-Soviet Eastern Europe","container-title":"Environmental Research Letters","page":"024021","volume":"7","issue":"2","source":"Crossref","DOI":"10.1088/1748-9326/7/2/024021","ISSN":"1748-9326","shortTitle":"Effects of institutional changes on land use","language":"en","author":[{"family":"Prishchepov","given":"Alexander V"},{"family":"Radeloff","given":"Volker C"},{"family":"Baumann","given":"Matthias"},{"family":"Kuemmerle","given":"Tobias"},{"family":"Müller","given":"Daniel"}],"issued":{"date-parts":[["2012",6,1]]}}}],"schema":"https://github.com/citation-style-language/schema/raw/master/csl-citation.json"} </w:instrText>
+      </w:r>
+      <w:r>
+        <w:rPr>
+          <w:rFonts w:ascii="Arial" w:hAnsi="Arial" w:cs="Arial"/>
+          <w:sz w:val="22"/>
+          <w:szCs w:val="22"/>
+          <w:lang w:val="en-US"/>
+        </w:rPr>
+        <w:fldChar w:fldCharType="separate"/>
+      </w:r>
+      <w:r>
+        <w:rPr>
+          <w:rFonts w:ascii="Arial" w:hAnsi="Arial" w:cs="Arial"/>
+          <w:sz w:val="22"/>
+        </w:rPr>
+        <w:t xml:space="preserve">(Prishchepov </w:t>
+      </w:r>
+      <w:r>
+        <w:rPr>
+          <w:rFonts w:ascii="Arial" w:hAnsi="Arial" w:cs="Arial"/>
+          <w:i/>
+          <w:iCs/>
+          <w:sz w:val="22"/>
+        </w:rPr>
+        <w:t>et al.</w:t>
+      </w:r>
+      <w:r>
+        <w:rPr>
+          <w:rFonts w:ascii="Arial" w:hAnsi="Arial" w:cs="Arial"/>
+          <w:sz w:val="22"/>
+        </w:rPr>
+        <w:t>, 2012)</w:t>
+      </w:r>
+      <w:r>
+        <w:rPr>
+          <w:rFonts w:ascii="Arial" w:hAnsi="Arial" w:cs="Arial"/>
+          <w:sz w:val="22"/>
+          <w:szCs w:val="22"/>
+          <w:lang w:val="en-US"/>
+        </w:rPr>
+        <w:fldChar w:fldCharType="end"/>
+      </w:r>
+      <w:r>
+        <w:rPr>
+          <w:rFonts w:ascii="Arial" w:hAnsi="Arial" w:cs="Arial"/>
+          <w:sz w:val="22"/>
+          <w:szCs w:val="22"/>
+          <w:lang w:val="en-US"/>
+        </w:rPr>
+        <w:t>, it remains unclear whether a recognisable, country-scale signature is left on the landscape. Using satellite imagery, pixel-scale analysis can be completed to determine specific land-use transitions over time, potentially unveiling a link between socio-economic events and land-use change. My findings will give insight into the homogeneity, or lack thereof, of the effects of socio-economic events on a country-scale. Results will further unveil the transition patterns between each land-use type, including extensive, intensive and abandoned land. Ultimately, the importance of socio-economic events as a driver of land-use change will be obtained, permitting predictions about land-use under changing socio-economic conditions to be made.</w:t>
       </w:r>
     </w:p>
     <w:p>
@@ -1989,14 +2265,24 @@
           <w:rFonts w:ascii="Arial" w:hAnsi="Arial" w:cs="Arial"/>
           <w:sz w:val="22"/>
           <w:szCs w:val="22"/>
+          <w:lang w:val="en-US"/>
+        </w:rPr>
+      </w:pPr>
+      <w:bookmarkStart w:id="0" w:name="_GoBack"/>
+      <w:bookmarkEnd w:id="0"/>
+    </w:p>
+    <w:p>
+      <w:pPr>
+        <w:spacing w:line="360" w:lineRule="auto"/>
+        <w:rPr>
+          <w:rFonts w:ascii="Arial" w:hAnsi="Arial" w:cs="Arial"/>
+          <w:sz w:val="22"/>
+          <w:szCs w:val="22"/>
           <w:u w:val="single"/>
           <w:lang w:val="en-US"/>
         </w:rPr>
       </w:pPr>
-    </w:p>
-    <w:p>
-      <w:pPr>
-        <w:spacing w:line="360" w:lineRule="auto"/>
+      <w:r>
         <w:rPr>
           <w:rFonts w:ascii="Arial" w:hAnsi="Arial" w:cs="Arial"/>
           <w:sz w:val="22"/>
@@ -2004,15 +2290,7 @@
           <w:u w:val="single"/>
           <w:lang w:val="en-US"/>
         </w:rPr>
-      </w:pPr>
-      <w:r>
-        <w:rPr>
-          <w:rFonts w:ascii="Arial" w:hAnsi="Arial" w:cs="Arial"/>
-          <w:sz w:val="22"/>
-          <w:szCs w:val="22"/>
-          <w:u w:val="single"/>
-          <w:lang w:val="en-US"/>
-        </w:rPr>
+        <w:lastRenderedPageBreak/>
         <w:t>Research questions</w:t>
       </w:r>
     </w:p>
@@ -2084,16 +2362,34 @@
           <w:szCs w:val="22"/>
           <w:lang w:val="en-US"/>
         </w:rPr>
-        <w:t>Is there a clear, marked linkage between</w:t>
-      </w:r>
-      <w:r>
-        <w:rPr>
-          <w:rFonts w:ascii="Arial" w:hAnsi="Arial" w:cs="Arial"/>
-          <w:sz w:val="22"/>
-          <w:szCs w:val="22"/>
-          <w:lang w:val="en-US"/>
-        </w:rPr>
-        <w:t xml:space="preserve"> key socio-political events </w:t>
+        <w:t>Is there a clear, marked link between</w:t>
+      </w:r>
+      <w:r>
+        <w:rPr>
+          <w:rFonts w:ascii="Arial" w:hAnsi="Arial" w:cs="Arial"/>
+          <w:sz w:val="22"/>
+          <w:szCs w:val="22"/>
+          <w:lang w:val="en-US"/>
+        </w:rPr>
+        <w:t xml:space="preserve"> key socio-</w:t>
+      </w:r>
+      <w:r>
+        <w:rPr>
+          <w:rFonts w:ascii="Arial" w:hAnsi="Arial" w:cs="Arial"/>
+          <w:sz w:val="22"/>
+          <w:szCs w:val="22"/>
+          <w:lang w:val="en-US"/>
+        </w:rPr>
+        <w:t>economic</w:t>
+      </w:r>
+      <w:r>
+        <w:rPr>
+          <w:rFonts w:ascii="Arial" w:hAnsi="Arial" w:cs="Arial"/>
+          <w:sz w:val="22"/>
+          <w:szCs w:val="22"/>
+          <w:lang w:val="en-US"/>
+        </w:rPr>
+        <w:t xml:space="preserve"> events </w:t>
       </w:r>
       <w:r>
         <w:rPr>
@@ -2159,7 +2455,25 @@
           <w:szCs w:val="22"/>
           <w:lang w:val="en-US"/>
         </w:rPr>
-        <w:t xml:space="preserve">Is there a time lag between socio-political events and </w:t>
+        <w:t>Is there a time lag between socio-</w:t>
+      </w:r>
+      <w:r>
+        <w:rPr>
+          <w:rFonts w:ascii="Arial" w:hAnsi="Arial" w:cs="Arial"/>
+          <w:sz w:val="22"/>
+          <w:szCs w:val="22"/>
+          <w:lang w:val="en-US"/>
+        </w:rPr>
+        <w:t>economic</w:t>
+      </w:r>
+      <w:r>
+        <w:rPr>
+          <w:rFonts w:ascii="Arial" w:hAnsi="Arial" w:cs="Arial"/>
+          <w:sz w:val="22"/>
+          <w:szCs w:val="22"/>
+          <w:lang w:val="en-US"/>
+        </w:rPr>
+        <w:t xml:space="preserve"> events and </w:t>
       </w:r>
       <w:r>
         <w:rPr>
@@ -2390,7 +2704,6 @@
           <w:szCs w:val="22"/>
           <w:lang w:val="en-US"/>
         </w:rPr>
-        <w:lastRenderedPageBreak/>
         <w:t>Anticipated problems and what will you do to minimize their effect</w:t>
       </w:r>
     </w:p>
@@ -2525,37 +2838,12 @@
         </w:rPr>
         <w:fldChar w:fldCharType="separate"/>
       </w:r>
-      <w:proofErr w:type="spellStart"/>
-      <w:r>
-        <w:rPr>
-          <w:rFonts w:ascii="Arial" w:hAnsi="Arial" w:cs="Arial"/>
-          <w:sz w:val="22"/>
-        </w:rPr>
-        <w:t>Csaki</w:t>
-      </w:r>
-      <w:proofErr w:type="spellEnd"/>
-      <w:r>
-        <w:rPr>
-          <w:rFonts w:ascii="Arial" w:hAnsi="Arial" w:cs="Arial"/>
-          <w:sz w:val="22"/>
-        </w:rPr>
-        <w:t xml:space="preserve">, C. &amp; </w:t>
-      </w:r>
-      <w:proofErr w:type="spellStart"/>
-      <w:r>
-        <w:rPr>
-          <w:rFonts w:ascii="Arial" w:hAnsi="Arial" w:cs="Arial"/>
-          <w:sz w:val="22"/>
-        </w:rPr>
-        <w:t>Jambor</w:t>
-      </w:r>
-      <w:proofErr w:type="spellEnd"/>
-      <w:r>
-        <w:rPr>
-          <w:rFonts w:ascii="Arial" w:hAnsi="Arial" w:cs="Arial"/>
-          <w:sz w:val="22"/>
-        </w:rPr>
-        <w:t>, A. (2009) ‘The Diversity of Effects of EU Membership on Agriculture in New Member States’, 48.</w:t>
+      <w:r>
+        <w:rPr>
+          <w:rFonts w:ascii="Arial" w:hAnsi="Arial" w:cs="Arial"/>
+          <w:sz w:val="22"/>
+        </w:rPr>
+        <w:t>Csaki, C. &amp; Jambor, A. (2009) ‘The Diversity of Effects of EU Membership on Agriculture in New Member States’, 48.</w:t>
       </w:r>
     </w:p>
     <w:p>
@@ -2571,119 +2859,7 @@
           <w:rFonts w:ascii="Arial" w:hAnsi="Arial" w:cs="Arial"/>
           <w:sz w:val="22"/>
         </w:rPr>
-        <w:t xml:space="preserve">Foley, J.A., </w:t>
-      </w:r>
-      <w:proofErr w:type="spellStart"/>
-      <w:r>
-        <w:rPr>
-          <w:rFonts w:ascii="Arial" w:hAnsi="Arial" w:cs="Arial"/>
-          <w:sz w:val="22"/>
-        </w:rPr>
-        <w:t>DeFries</w:t>
-      </w:r>
-      <w:proofErr w:type="spellEnd"/>
-      <w:r>
-        <w:rPr>
-          <w:rFonts w:ascii="Arial" w:hAnsi="Arial" w:cs="Arial"/>
-          <w:sz w:val="22"/>
-        </w:rPr>
-        <w:t xml:space="preserve">, R., Asner, G.P., Barford, C., </w:t>
-      </w:r>
-      <w:proofErr w:type="spellStart"/>
-      <w:r>
-        <w:rPr>
-          <w:rFonts w:ascii="Arial" w:hAnsi="Arial" w:cs="Arial"/>
-          <w:sz w:val="22"/>
-        </w:rPr>
-        <w:t>Bonan</w:t>
-      </w:r>
-      <w:proofErr w:type="spellEnd"/>
-      <w:r>
-        <w:rPr>
-          <w:rFonts w:ascii="Arial" w:hAnsi="Arial" w:cs="Arial"/>
-          <w:sz w:val="22"/>
-        </w:rPr>
-        <w:t xml:space="preserve">, G., Carpenter, S.R., Chapin, F.S., Coe, M.T., Daily, G.C., Gibbs, H.K., </w:t>
-      </w:r>
-      <w:proofErr w:type="spellStart"/>
-      <w:r>
-        <w:rPr>
-          <w:rFonts w:ascii="Arial" w:hAnsi="Arial" w:cs="Arial"/>
-          <w:sz w:val="22"/>
-        </w:rPr>
-        <w:t>Helkowski</w:t>
-      </w:r>
-      <w:proofErr w:type="spellEnd"/>
-      <w:r>
-        <w:rPr>
-          <w:rFonts w:ascii="Arial" w:hAnsi="Arial" w:cs="Arial"/>
-          <w:sz w:val="22"/>
-        </w:rPr>
-        <w:t xml:space="preserve">, J.H., Holloway, T., Howard, E.A., </w:t>
-      </w:r>
-      <w:proofErr w:type="spellStart"/>
-      <w:r>
-        <w:rPr>
-          <w:rFonts w:ascii="Arial" w:hAnsi="Arial" w:cs="Arial"/>
-          <w:sz w:val="22"/>
-        </w:rPr>
-        <w:t>Kucharik</w:t>
-      </w:r>
-      <w:proofErr w:type="spellEnd"/>
-      <w:r>
-        <w:rPr>
-          <w:rFonts w:ascii="Arial" w:hAnsi="Arial" w:cs="Arial"/>
-          <w:sz w:val="22"/>
-        </w:rPr>
-        <w:t xml:space="preserve">, C.J., </w:t>
-      </w:r>
-      <w:proofErr w:type="spellStart"/>
-      <w:r>
-        <w:rPr>
-          <w:rFonts w:ascii="Arial" w:hAnsi="Arial" w:cs="Arial"/>
-          <w:sz w:val="22"/>
-        </w:rPr>
-        <w:t>Monfreda</w:t>
-      </w:r>
-      <w:proofErr w:type="spellEnd"/>
-      <w:r>
-        <w:rPr>
-          <w:rFonts w:ascii="Arial" w:hAnsi="Arial" w:cs="Arial"/>
-          <w:sz w:val="22"/>
-        </w:rPr>
-        <w:t xml:space="preserve">, C., Patz, J.A., Prentice, I.C., </w:t>
-      </w:r>
-      <w:proofErr w:type="spellStart"/>
-      <w:r>
-        <w:rPr>
-          <w:rFonts w:ascii="Arial" w:hAnsi="Arial" w:cs="Arial"/>
-          <w:sz w:val="22"/>
-        </w:rPr>
-        <w:t>Ramankutty</w:t>
-      </w:r>
-      <w:proofErr w:type="spellEnd"/>
-      <w:r>
-        <w:rPr>
-          <w:rFonts w:ascii="Arial" w:hAnsi="Arial" w:cs="Arial"/>
-          <w:sz w:val="22"/>
-        </w:rPr>
-        <w:t xml:space="preserve">, N. &amp; </w:t>
-      </w:r>
-      <w:proofErr w:type="spellStart"/>
-      <w:r>
-        <w:rPr>
-          <w:rFonts w:ascii="Arial" w:hAnsi="Arial" w:cs="Arial"/>
-          <w:sz w:val="22"/>
-        </w:rPr>
-        <w:t>Synder</w:t>
-      </w:r>
-      <w:proofErr w:type="spellEnd"/>
-      <w:r>
-        <w:rPr>
-          <w:rFonts w:ascii="Arial" w:hAnsi="Arial" w:cs="Arial"/>
-          <w:sz w:val="22"/>
-        </w:rPr>
-        <w:t xml:space="preserve">, P.K. (2005) ‘Global Consequences of Land Use’, </w:t>
+        <w:t xml:space="preserve">Foley, J.A., DeFries, R., Asner, G.P., Barford, C., Bonan, G., Carpenter, S.R., Chapin, F.S., Coe, M.T., Daily, G.C., Gibbs, H.K., Helkowski, J.H., Holloway, T., Howard, E.A., Kucharik, C.J., Monfreda, C., Patz, J.A., Prentice, I.C., Ramankutty, N. &amp; Synder, P.K. (2005) ‘Global Consequences of Land Use’, </w:t>
       </w:r>
       <w:r>
         <w:rPr>
@@ -2715,23 +2891,7 @@
           <w:rFonts w:ascii="Arial" w:hAnsi="Arial" w:cs="Arial"/>
           <w:sz w:val="22"/>
         </w:rPr>
-        <w:t xml:space="preserve">Foley, J.A. &amp; </w:t>
-      </w:r>
-      <w:proofErr w:type="spellStart"/>
-      <w:r>
-        <w:rPr>
-          <w:rFonts w:ascii="Arial" w:hAnsi="Arial" w:cs="Arial"/>
-          <w:sz w:val="22"/>
-        </w:rPr>
-        <w:t>Ramankutty</w:t>
-      </w:r>
-      <w:proofErr w:type="spellEnd"/>
-      <w:r>
-        <w:rPr>
-          <w:rFonts w:ascii="Arial" w:hAnsi="Arial" w:cs="Arial"/>
-          <w:sz w:val="22"/>
-        </w:rPr>
-        <w:t xml:space="preserve">, N. (1999) ‘Estimating historical changes in global land cover: Croplands from 1700 to 1992’, </w:t>
+        <w:t xml:space="preserve">Foley, J.A. &amp; Ramankutty, N. (1999) ‘Estimating historical changes in global land cover: Croplands from 1700 to 1992’, </w:t>
       </w:r>
       <w:r>
         <w:rPr>
@@ -2758,39 +2918,13 @@
           <w:sz w:val="22"/>
         </w:rPr>
       </w:pPr>
-      <w:proofErr w:type="spellStart"/>
-      <w:r>
-        <w:rPr>
-          <w:rFonts w:ascii="Arial" w:hAnsi="Arial" w:cs="Arial"/>
-          <w:sz w:val="22"/>
-        </w:rPr>
-        <w:t>Jetz</w:t>
-      </w:r>
-      <w:proofErr w:type="spellEnd"/>
-      <w:r>
-        <w:rPr>
-          <w:rFonts w:ascii="Arial" w:hAnsi="Arial" w:cs="Arial"/>
-          <w:sz w:val="22"/>
-        </w:rPr>
-        <w:t xml:space="preserve">, W., </w:t>
-      </w:r>
-      <w:proofErr w:type="spellStart"/>
-      <w:r>
-        <w:rPr>
-          <w:rFonts w:ascii="Arial" w:hAnsi="Arial" w:cs="Arial"/>
-          <w:sz w:val="22"/>
-        </w:rPr>
-        <w:t>Wilcove</w:t>
-      </w:r>
-      <w:proofErr w:type="spellEnd"/>
-      <w:r>
-        <w:rPr>
-          <w:rFonts w:ascii="Arial" w:hAnsi="Arial" w:cs="Arial"/>
-          <w:sz w:val="22"/>
-        </w:rPr>
-        <w:t xml:space="preserve">, D.S. &amp; Dobson, A.P. (2007) ‘Projected Impacts of Climate and Land-Use Change on the Global Diversity of Birds’, </w:t>
-      </w:r>
-      <w:proofErr w:type="spellStart"/>
+      <w:r>
+        <w:rPr>
+          <w:rFonts w:ascii="Arial" w:hAnsi="Arial" w:cs="Arial"/>
+          <w:sz w:val="22"/>
+        </w:rPr>
+        <w:t xml:space="preserve">Jetz, W., Wilcove, D.S. &amp; Dobson, A.P. (2007) ‘Projected Impacts of Climate and Land-Use Change on the Global Diversity of Birds’, </w:t>
+      </w:r>
       <w:r>
         <w:rPr>
           <w:rFonts w:ascii="Arial" w:hAnsi="Arial" w:cs="Arial"/>
@@ -2798,9 +2932,39 @@
           <w:iCs/>
           <w:sz w:val="22"/>
         </w:rPr>
-        <w:t>PLoS</w:t>
-      </w:r>
-      <w:proofErr w:type="spellEnd"/>
+        <w:t>PLoS Biology</w:t>
+      </w:r>
+      <w:r>
+        <w:rPr>
+          <w:rFonts w:ascii="Arial" w:hAnsi="Arial" w:cs="Arial"/>
+          <w:sz w:val="22"/>
+        </w:rPr>
+        <w:t>, Edited by G. M. Mace, 5, e157.</w:t>
+      </w:r>
+    </w:p>
+    <w:p>
+      <w:pPr>
+        <w:pStyle w:val="Bibliography"/>
+        <w:rPr>
+          <w:rFonts w:ascii="Arial" w:hAnsi="Arial" w:cs="Arial"/>
+          <w:sz w:val="22"/>
+        </w:rPr>
+      </w:pPr>
+      <w:r>
+        <w:rPr>
+          <w:rFonts w:ascii="Arial" w:hAnsi="Arial" w:cs="Arial"/>
+          <w:sz w:val="22"/>
+        </w:rPr>
+        <w:t xml:space="preserve">Lambin, E.F., Turner, B.L., Geist, H.J., Agbola, S.B., Angelsen, A., Bruce, J.W., Coomes, O.T., Dirzo, R., Fischer, G., Folke, C., George, P.S., Homewood, K., Imbernon, J., Leemans, R., Li, X., Moran, E.F., Mortimore, M., Ramakrishnan, P.S., Richards, J.F., Skånes, H., Steffen, W., Stone, G.D., Svedin, U., Veldkamp, T.A., Vogel, C. &amp; Xu, J. (2001) ‘The causes </w:t>
+      </w:r>
+      <w:r>
+        <w:rPr>
+          <w:rFonts w:ascii="Arial" w:hAnsi="Arial" w:cs="Arial"/>
+          <w:sz w:val="22"/>
+        </w:rPr>
+        <w:lastRenderedPageBreak/>
+        <w:t xml:space="preserve">of land-use and land-cover change: moving beyond the myths’, </w:t>
+      </w:r>
       <w:r>
         <w:rPr>
           <w:rFonts w:ascii="Arial" w:hAnsi="Arial" w:cs="Arial"/>
@@ -2808,14 +2972,14 @@
           <w:iCs/>
           <w:sz w:val="22"/>
         </w:rPr>
-        <w:t xml:space="preserve"> Biology</w:t>
-      </w:r>
-      <w:r>
-        <w:rPr>
-          <w:rFonts w:ascii="Arial" w:hAnsi="Arial" w:cs="Arial"/>
-          <w:sz w:val="22"/>
-        </w:rPr>
-        <w:t>, Edited by G. M. Mace, 5, e157.</w:t>
+        <w:t>Global Environmental Change</w:t>
+      </w:r>
+      <w:r>
+        <w:rPr>
+          <w:rFonts w:ascii="Arial" w:hAnsi="Arial" w:cs="Arial"/>
+          <w:sz w:val="22"/>
+        </w:rPr>
+        <w:t>, 11, 261–269.</w:t>
       </w:r>
     </w:p>
     <w:p>
@@ -2826,181 +2990,12 @@
           <w:sz w:val="22"/>
         </w:rPr>
       </w:pPr>
-      <w:proofErr w:type="spellStart"/>
-      <w:r>
-        <w:rPr>
-          <w:rFonts w:ascii="Arial" w:hAnsi="Arial" w:cs="Arial"/>
-          <w:sz w:val="22"/>
-        </w:rPr>
-        <w:t>Lambin</w:t>
-      </w:r>
-      <w:proofErr w:type="spellEnd"/>
-      <w:r>
-        <w:rPr>
-          <w:rFonts w:ascii="Arial" w:hAnsi="Arial" w:cs="Arial"/>
-          <w:sz w:val="22"/>
-        </w:rPr>
-        <w:t xml:space="preserve">, E.F., Turner, B.L., Geist, H.J., </w:t>
-      </w:r>
-      <w:proofErr w:type="spellStart"/>
-      <w:r>
-        <w:rPr>
-          <w:rFonts w:ascii="Arial" w:hAnsi="Arial" w:cs="Arial"/>
-          <w:sz w:val="22"/>
-        </w:rPr>
-        <w:t>Agbola</w:t>
-      </w:r>
-      <w:proofErr w:type="spellEnd"/>
-      <w:r>
-        <w:rPr>
-          <w:rFonts w:ascii="Arial" w:hAnsi="Arial" w:cs="Arial"/>
-          <w:sz w:val="22"/>
-        </w:rPr>
-        <w:t xml:space="preserve">, S.B., </w:t>
-      </w:r>
-      <w:proofErr w:type="spellStart"/>
-      <w:r>
-        <w:rPr>
-          <w:rFonts w:ascii="Arial" w:hAnsi="Arial" w:cs="Arial"/>
-          <w:sz w:val="22"/>
-        </w:rPr>
-        <w:t>Angelsen</w:t>
-      </w:r>
-      <w:proofErr w:type="spellEnd"/>
-      <w:r>
-        <w:rPr>
-          <w:rFonts w:ascii="Arial" w:hAnsi="Arial" w:cs="Arial"/>
-          <w:sz w:val="22"/>
-        </w:rPr>
-        <w:t xml:space="preserve">, A., Bruce, J.W., </w:t>
-      </w:r>
-      <w:proofErr w:type="spellStart"/>
-      <w:r>
-        <w:rPr>
-          <w:rFonts w:ascii="Arial" w:hAnsi="Arial" w:cs="Arial"/>
-          <w:sz w:val="22"/>
-        </w:rPr>
-        <w:t>Coomes</w:t>
-      </w:r>
-      <w:proofErr w:type="spellEnd"/>
-      <w:r>
-        <w:rPr>
-          <w:rFonts w:ascii="Arial" w:hAnsi="Arial" w:cs="Arial"/>
-          <w:sz w:val="22"/>
-        </w:rPr>
-        <w:t xml:space="preserve">, O.T., </w:t>
-      </w:r>
-      <w:proofErr w:type="spellStart"/>
-      <w:r>
-        <w:rPr>
-          <w:rFonts w:ascii="Arial" w:hAnsi="Arial" w:cs="Arial"/>
-          <w:sz w:val="22"/>
-        </w:rPr>
-        <w:t>Dirzo</w:t>
-      </w:r>
-      <w:proofErr w:type="spellEnd"/>
-      <w:r>
-        <w:rPr>
-          <w:rFonts w:ascii="Arial" w:hAnsi="Arial" w:cs="Arial"/>
-          <w:sz w:val="22"/>
-        </w:rPr>
-        <w:t xml:space="preserve">, R., Fischer, G., </w:t>
-      </w:r>
-      <w:proofErr w:type="spellStart"/>
-      <w:r>
-        <w:rPr>
-          <w:rFonts w:ascii="Arial" w:hAnsi="Arial" w:cs="Arial"/>
-          <w:sz w:val="22"/>
-        </w:rPr>
-        <w:t>Folke</w:t>
-      </w:r>
-      <w:proofErr w:type="spellEnd"/>
-      <w:r>
-        <w:rPr>
-          <w:rFonts w:ascii="Arial" w:hAnsi="Arial" w:cs="Arial"/>
-          <w:sz w:val="22"/>
-        </w:rPr>
-        <w:t xml:space="preserve">, C., George, P.S., Homewood, K., </w:t>
-      </w:r>
-      <w:proofErr w:type="spellStart"/>
-      <w:r>
-        <w:rPr>
-          <w:rFonts w:ascii="Arial" w:hAnsi="Arial" w:cs="Arial"/>
-          <w:sz w:val="22"/>
-        </w:rPr>
-        <w:t>Imbernon</w:t>
-      </w:r>
-      <w:proofErr w:type="spellEnd"/>
-      <w:r>
-        <w:rPr>
-          <w:rFonts w:ascii="Arial" w:hAnsi="Arial" w:cs="Arial"/>
-          <w:sz w:val="22"/>
-        </w:rPr>
-        <w:t xml:space="preserve">, J., </w:t>
-      </w:r>
-      <w:proofErr w:type="spellStart"/>
-      <w:r>
-        <w:rPr>
-          <w:rFonts w:ascii="Arial" w:hAnsi="Arial" w:cs="Arial"/>
-          <w:sz w:val="22"/>
-        </w:rPr>
-        <w:t>Leemans</w:t>
-      </w:r>
-      <w:proofErr w:type="spellEnd"/>
-      <w:r>
-        <w:rPr>
-          <w:rFonts w:ascii="Arial" w:hAnsi="Arial" w:cs="Arial"/>
-          <w:sz w:val="22"/>
-        </w:rPr>
-        <w:t xml:space="preserve">, R., Li, X., Moran, E.F., Mortimore, M., Ramakrishnan, P.S., Richards, J.F., </w:t>
-      </w:r>
-      <w:proofErr w:type="spellStart"/>
-      <w:r>
-        <w:rPr>
-          <w:rFonts w:ascii="Arial" w:hAnsi="Arial" w:cs="Arial"/>
-          <w:sz w:val="22"/>
-        </w:rPr>
-        <w:t>Skånes</w:t>
-      </w:r>
-      <w:proofErr w:type="spellEnd"/>
-      <w:r>
-        <w:rPr>
-          <w:rFonts w:ascii="Arial" w:hAnsi="Arial" w:cs="Arial"/>
-          <w:sz w:val="22"/>
-        </w:rPr>
-        <w:t xml:space="preserve">, H., Steffen, W., Stone, G.D., </w:t>
-      </w:r>
-      <w:proofErr w:type="spellStart"/>
-      <w:r>
-        <w:rPr>
-          <w:rFonts w:ascii="Arial" w:hAnsi="Arial" w:cs="Arial"/>
-          <w:sz w:val="22"/>
-        </w:rPr>
-        <w:t>Svedin</w:t>
-      </w:r>
-      <w:proofErr w:type="spellEnd"/>
-      <w:r>
-        <w:rPr>
-          <w:rFonts w:ascii="Arial" w:hAnsi="Arial" w:cs="Arial"/>
-          <w:sz w:val="22"/>
-        </w:rPr>
-        <w:t xml:space="preserve">, U., </w:t>
-      </w:r>
-      <w:proofErr w:type="spellStart"/>
-      <w:r>
-        <w:rPr>
-          <w:rFonts w:ascii="Arial" w:hAnsi="Arial" w:cs="Arial"/>
-          <w:sz w:val="22"/>
-        </w:rPr>
-        <w:t>Veldkamp</w:t>
-      </w:r>
-      <w:proofErr w:type="spellEnd"/>
-      <w:r>
-        <w:rPr>
-          <w:rFonts w:ascii="Arial" w:hAnsi="Arial" w:cs="Arial"/>
-          <w:sz w:val="22"/>
-        </w:rPr>
-        <w:t xml:space="preserve">, T.A., Vogel, C. &amp; Xu, J. (2001) ‘The causes of land-use and land-cover change: moving beyond the myths’, </w:t>
+      <w:r>
+        <w:rPr>
+          <w:rFonts w:ascii="Arial" w:hAnsi="Arial" w:cs="Arial"/>
+          <w:sz w:val="22"/>
+        </w:rPr>
+        <w:t xml:space="preserve">Meyer, W.B. &amp; Turner, B.L. (1992) ‘Human Population Growth and Global Land-Use/Cover Change’, </w:t>
       </w:r>
       <w:r>
         <w:rPr>
@@ -3009,14 +3004,14 @@
           <w:iCs/>
           <w:sz w:val="22"/>
         </w:rPr>
-        <w:t>Global Environmental Change</w:t>
-      </w:r>
-      <w:r>
-        <w:rPr>
-          <w:rFonts w:ascii="Arial" w:hAnsi="Arial" w:cs="Arial"/>
-          <w:sz w:val="22"/>
-        </w:rPr>
-        <w:t>, 11, 261–269.</w:t>
+        <w:t>Annual Review of Ecology and Systematics</w:t>
+      </w:r>
+      <w:r>
+        <w:rPr>
+          <w:rFonts w:ascii="Arial" w:hAnsi="Arial" w:cs="Arial"/>
+          <w:sz w:val="22"/>
+        </w:rPr>
+        <w:t>, 23, 39–61.</w:t>
       </w:r>
     </w:p>
     <w:p>
@@ -3032,71 +3027,7 @@
           <w:rFonts w:ascii="Arial" w:hAnsi="Arial" w:cs="Arial"/>
           <w:sz w:val="22"/>
         </w:rPr>
-        <w:t xml:space="preserve">Macdonald, D., Crabtree, J.R., </w:t>
-      </w:r>
-      <w:proofErr w:type="spellStart"/>
-      <w:r>
-        <w:rPr>
-          <w:rFonts w:ascii="Arial" w:hAnsi="Arial" w:cs="Arial"/>
-          <w:sz w:val="22"/>
-        </w:rPr>
-        <w:t>Wiesinger</w:t>
-      </w:r>
-      <w:proofErr w:type="spellEnd"/>
-      <w:r>
-        <w:rPr>
-          <w:rFonts w:ascii="Arial" w:hAnsi="Arial" w:cs="Arial"/>
-          <w:sz w:val="22"/>
-        </w:rPr>
-        <w:t xml:space="preserve">, G., Dax, T., </w:t>
-      </w:r>
-      <w:proofErr w:type="spellStart"/>
-      <w:r>
-        <w:rPr>
-          <w:rFonts w:ascii="Arial" w:hAnsi="Arial" w:cs="Arial"/>
-          <w:sz w:val="22"/>
-        </w:rPr>
-        <w:t>Stamou</w:t>
-      </w:r>
-      <w:proofErr w:type="spellEnd"/>
-      <w:r>
-        <w:rPr>
-          <w:rFonts w:ascii="Arial" w:hAnsi="Arial" w:cs="Arial"/>
-          <w:sz w:val="22"/>
-        </w:rPr>
-        <w:t xml:space="preserve">, N., Fleury, P., Gutierrez </w:t>
-      </w:r>
-      <w:proofErr w:type="spellStart"/>
-      <w:r>
-        <w:rPr>
-          <w:rFonts w:ascii="Arial" w:hAnsi="Arial" w:cs="Arial"/>
-          <w:sz w:val="22"/>
-        </w:rPr>
-        <w:t>Lazpita</w:t>
-      </w:r>
-      <w:proofErr w:type="spellEnd"/>
-      <w:r>
-        <w:rPr>
-          <w:rFonts w:ascii="Arial" w:hAnsi="Arial" w:cs="Arial"/>
-          <w:sz w:val="22"/>
-        </w:rPr>
-        <w:t xml:space="preserve">, J. &amp; </w:t>
-      </w:r>
-      <w:proofErr w:type="spellStart"/>
-      <w:r>
-        <w:rPr>
-          <w:rFonts w:ascii="Arial" w:hAnsi="Arial" w:cs="Arial"/>
-          <w:sz w:val="22"/>
-        </w:rPr>
-        <w:t>Gibon</w:t>
-      </w:r>
-      <w:proofErr w:type="spellEnd"/>
-      <w:r>
-        <w:rPr>
-          <w:rFonts w:ascii="Arial" w:hAnsi="Arial" w:cs="Arial"/>
-          <w:sz w:val="22"/>
-        </w:rPr>
-        <w:t xml:space="preserve">, A. (2000) ‘Agricultural abandonment in mountain areas of Europe: Environmental consequences and policy response’, </w:t>
+        <w:t xml:space="preserve">Prishchepov, A.V., Radeloff, V.C., Baumann, M., Kuemmerle, T. &amp; Müller, D. (2012) ‘Effects of institutional changes on land use: agricultural land abandonment during the transition from state-command to market-driven economies in post-Soviet Eastern Europe’, </w:t>
       </w:r>
       <w:r>
         <w:rPr>
@@ -3105,14 +3036,14 @@
           <w:iCs/>
           <w:sz w:val="22"/>
         </w:rPr>
-        <w:t>Journal of Environmental Management</w:t>
-      </w:r>
-      <w:r>
-        <w:rPr>
-          <w:rFonts w:ascii="Arial" w:hAnsi="Arial" w:cs="Arial"/>
-          <w:sz w:val="22"/>
-        </w:rPr>
-        <w:t>, 59, 47–69.</w:t>
+        <w:t>Environmental Research Letters</w:t>
+      </w:r>
+      <w:r>
+        <w:rPr>
+          <w:rFonts w:ascii="Arial" w:hAnsi="Arial" w:cs="Arial"/>
+          <w:sz w:val="22"/>
+        </w:rPr>
+        <w:t>, 7, 024021.</w:t>
       </w:r>
     </w:p>
     <w:p>
@@ -3128,23 +3059,7 @@
           <w:rFonts w:ascii="Arial" w:hAnsi="Arial" w:cs="Arial"/>
           <w:sz w:val="22"/>
         </w:rPr>
-        <w:t xml:space="preserve">Meyer, W.B. &amp; Turner, B.L. (1992) ‘Human Population Growth and Global Land-Use/Cover Change’, </w:t>
-      </w:r>
-      <w:r>
-        <w:rPr>
-          <w:rFonts w:ascii="Arial" w:hAnsi="Arial" w:cs="Arial"/>
-          <w:i/>
-          <w:iCs/>
-          <w:sz w:val="22"/>
-        </w:rPr>
-        <w:t>Annual Review of Ecology and Systematics</w:t>
-      </w:r>
-      <w:r>
-        <w:rPr>
-          <w:rFonts w:ascii="Arial" w:hAnsi="Arial" w:cs="Arial"/>
-          <w:sz w:val="22"/>
-        </w:rPr>
-        <w:t>, 23, 39–61.</w:t>
+        <w:t>Reid, R.S., Kruska, R.L., Muthui, N., Taye, A., Wotton, S., Wilson, C.J. &amp; Mulatu, W. (2000) ‘Land-use and land-cover dynamics in response to changes in climatic, biological and socio-political forces: the case of southwestern Ethiopia’, 15, 339–355.</w:t>
       </w:r>
     </w:p>
     <w:p>
@@ -3155,181 +3070,12 @@
           <w:sz w:val="22"/>
         </w:rPr>
       </w:pPr>
-      <w:proofErr w:type="spellStart"/>
-      <w:r>
-        <w:rPr>
-          <w:rFonts w:ascii="Arial" w:hAnsi="Arial" w:cs="Arial"/>
-          <w:sz w:val="22"/>
-        </w:rPr>
-        <w:t>Prishchepov</w:t>
-      </w:r>
-      <w:proofErr w:type="spellEnd"/>
-      <w:r>
-        <w:rPr>
-          <w:rFonts w:ascii="Arial" w:hAnsi="Arial" w:cs="Arial"/>
-          <w:sz w:val="22"/>
-        </w:rPr>
-        <w:t xml:space="preserve">, A.V., </w:t>
-      </w:r>
-      <w:proofErr w:type="spellStart"/>
-      <w:r>
-        <w:rPr>
-          <w:rFonts w:ascii="Arial" w:hAnsi="Arial" w:cs="Arial"/>
-          <w:sz w:val="22"/>
-        </w:rPr>
-        <w:t>Radeloff</w:t>
-      </w:r>
-      <w:proofErr w:type="spellEnd"/>
-      <w:r>
-        <w:rPr>
-          <w:rFonts w:ascii="Arial" w:hAnsi="Arial" w:cs="Arial"/>
-          <w:sz w:val="22"/>
-        </w:rPr>
-        <w:t xml:space="preserve">, V.C., Baumann, M., </w:t>
-      </w:r>
-      <w:proofErr w:type="spellStart"/>
-      <w:r>
-        <w:rPr>
-          <w:rFonts w:ascii="Arial" w:hAnsi="Arial" w:cs="Arial"/>
-          <w:sz w:val="22"/>
-        </w:rPr>
-        <w:t>Kuemmerle</w:t>
-      </w:r>
-      <w:proofErr w:type="spellEnd"/>
-      <w:r>
-        <w:rPr>
-          <w:rFonts w:ascii="Arial" w:hAnsi="Arial" w:cs="Arial"/>
-          <w:sz w:val="22"/>
-        </w:rPr>
-        <w:t xml:space="preserve">, T. &amp; Müller, D. (2012) ‘Effects of institutional changes on land use: agricultural land abandonment during the transition from state-command to market-driven economies in post-Soviet Eastern Europe’, </w:t>
-      </w:r>
-      <w:r>
-        <w:rPr>
-          <w:rFonts w:ascii="Arial" w:hAnsi="Arial" w:cs="Arial"/>
-          <w:i/>
-          <w:iCs/>
-          <w:sz w:val="22"/>
-        </w:rPr>
-        <w:t>Environmental Research Letters</w:t>
-      </w:r>
-      <w:r>
-        <w:rPr>
-          <w:rFonts w:ascii="Arial" w:hAnsi="Arial" w:cs="Arial"/>
-          <w:sz w:val="22"/>
-        </w:rPr>
-        <w:t>, 7, 024021.</w:t>
-      </w:r>
-    </w:p>
-    <w:p>
-      <w:pPr>
-        <w:pStyle w:val="Bibliography"/>
-        <w:rPr>
-          <w:rFonts w:ascii="Arial" w:hAnsi="Arial" w:cs="Arial"/>
-          <w:sz w:val="22"/>
-        </w:rPr>
-      </w:pPr>
-      <w:r>
-        <w:rPr>
-          <w:rFonts w:ascii="Arial" w:hAnsi="Arial" w:cs="Arial"/>
-          <w:sz w:val="22"/>
-        </w:rPr>
-        <w:t xml:space="preserve">Reid, R.S., </w:t>
-      </w:r>
-      <w:proofErr w:type="spellStart"/>
-      <w:r>
-        <w:rPr>
-          <w:rFonts w:ascii="Arial" w:hAnsi="Arial" w:cs="Arial"/>
-          <w:sz w:val="22"/>
-        </w:rPr>
-        <w:t>Kruska</w:t>
-      </w:r>
-      <w:proofErr w:type="spellEnd"/>
-      <w:r>
-        <w:rPr>
-          <w:rFonts w:ascii="Arial" w:hAnsi="Arial" w:cs="Arial"/>
-          <w:sz w:val="22"/>
-        </w:rPr>
-        <w:t xml:space="preserve">, R.L., </w:t>
-      </w:r>
-      <w:proofErr w:type="spellStart"/>
-      <w:r>
-        <w:rPr>
-          <w:rFonts w:ascii="Arial" w:hAnsi="Arial" w:cs="Arial"/>
-          <w:sz w:val="22"/>
-        </w:rPr>
-        <w:t>Muthui</w:t>
-      </w:r>
-      <w:proofErr w:type="spellEnd"/>
-      <w:r>
-        <w:rPr>
-          <w:rFonts w:ascii="Arial" w:hAnsi="Arial" w:cs="Arial"/>
-          <w:sz w:val="22"/>
-        </w:rPr>
-        <w:t xml:space="preserve">, N., Taye, A., Wotton, S., Wilson, C.J. &amp; </w:t>
-      </w:r>
-      <w:proofErr w:type="spellStart"/>
-      <w:r>
-        <w:rPr>
-          <w:rFonts w:ascii="Arial" w:hAnsi="Arial" w:cs="Arial"/>
-          <w:sz w:val="22"/>
-        </w:rPr>
-        <w:t>Mulatu</w:t>
-      </w:r>
-      <w:proofErr w:type="spellEnd"/>
-      <w:r>
-        <w:rPr>
-          <w:rFonts w:ascii="Arial" w:hAnsi="Arial" w:cs="Arial"/>
-          <w:sz w:val="22"/>
-        </w:rPr>
-        <w:t>, W. (2000) ‘Land-use and land-cover dynamics in response to changes in climatic, biological and socio-political forces: the case of southwestern Ethiopia’, 15, 339–355.</w:t>
-      </w:r>
-    </w:p>
-    <w:p>
-      <w:pPr>
-        <w:pStyle w:val="Bibliography"/>
-        <w:rPr>
-          <w:rFonts w:ascii="Arial" w:hAnsi="Arial" w:cs="Arial"/>
-          <w:sz w:val="22"/>
-        </w:rPr>
-      </w:pPr>
-      <w:r>
-        <w:rPr>
-          <w:rFonts w:ascii="Arial" w:hAnsi="Arial" w:cs="Arial"/>
-          <w:sz w:val="22"/>
-        </w:rPr>
-        <w:t xml:space="preserve">Turner, B.L., </w:t>
-      </w:r>
-      <w:proofErr w:type="spellStart"/>
-      <w:r>
-        <w:rPr>
-          <w:rFonts w:ascii="Arial" w:hAnsi="Arial" w:cs="Arial"/>
-          <w:sz w:val="22"/>
-        </w:rPr>
-        <w:t>Lambin</w:t>
-      </w:r>
-      <w:proofErr w:type="spellEnd"/>
-      <w:r>
-        <w:rPr>
-          <w:rFonts w:ascii="Arial" w:hAnsi="Arial" w:cs="Arial"/>
-          <w:sz w:val="22"/>
-        </w:rPr>
-        <w:t xml:space="preserve">, E.F. &amp; </w:t>
-      </w:r>
-      <w:proofErr w:type="spellStart"/>
-      <w:r>
-        <w:rPr>
-          <w:rFonts w:ascii="Arial" w:hAnsi="Arial" w:cs="Arial"/>
-          <w:sz w:val="22"/>
-        </w:rPr>
-        <w:t>Reenberg</w:t>
-      </w:r>
-      <w:proofErr w:type="spellEnd"/>
-      <w:r>
-        <w:rPr>
-          <w:rFonts w:ascii="Arial" w:hAnsi="Arial" w:cs="Arial"/>
-          <w:sz w:val="22"/>
-        </w:rPr>
-        <w:t xml:space="preserve">, A. (2007) ‘The emergence of land change science for global environmental change and sustainability’, </w:t>
+      <w:r>
+        <w:rPr>
+          <w:rFonts w:ascii="Arial" w:hAnsi="Arial" w:cs="Arial"/>
+          <w:sz w:val="22"/>
+        </w:rPr>
+        <w:t xml:space="preserve">Turner, B.L., Lambin, E.F. &amp; Reenberg, A. (2007) ‘The emergence of land change science for global environmental change and sustainability’, </w:t>
       </w:r>
       <w:r>
         <w:rPr>
@@ -3377,112 +3123,6 @@
     </w:sectPr>
   </w:body>
 </w:document>
-</file>
-
-<file path=word/comments.xml><?xml version="1.0" encoding="utf-8"?>
-<w:comments xmlns:wpc="http://schemas.microsoft.com/office/word/2010/wordprocessingCanvas" xmlns:cx="http://schemas.microsoft.com/office/drawing/2014/chartex" xmlns:cx1="http://schemas.microsoft.com/office/drawing/2015/9/8/chartex" xmlns:cx2="http://schemas.microsoft.com/office/drawing/2015/10/21/chartex" xmlns:cx3="http://schemas.microsoft.com/office/drawing/2016/5/9/chartex" xmlns:cx4="http://schemas.microsoft.com/office/drawing/2016/5/10/chartex" xmlns:cx5="http://schemas.microsoft.com/office/drawing/2016/5/11/chartex" xmlns:cx6="http://schemas.microsoft.com/office/drawing/2016/5/12/chartex" xmlns:cx7="http://schemas.microsoft.com/office/drawing/2016/5/13/chartex" xmlns:cx8="http://schemas.microsoft.com/office/drawing/2016/5/14/chartex" xmlns:mc="http://schemas.openxmlformats.org/markup-compatibility/2006" xmlns:aink="http://schemas.microsoft.com/office/drawing/2016/ink" xmlns:am3d="http://schemas.microsoft.com/office/drawing/2017/model3d" xmlns:o="urn:schemas-microsoft-com:office:office" xmlns:r="http://schemas.openxmlformats.org/officeDocument/2006/relationships" xmlns:m="http://schemas.openxmlformats.org/officeDocument/2006/math" xmlns:v="urn:schemas-microsoft-com:vml" xmlns:wp14="http://schemas.microsoft.com/office/word/2010/wordprocessingDrawing" xmlns:wp="http://schemas.openxmlformats.org/drawingml/2006/wordprocessingDrawing" xmlns:w10="urn:schemas-microsoft-com:office:word" xmlns:w="http://schemas.openxmlformats.org/wordprocessingml/2006/main" xmlns:w14="http://schemas.microsoft.com/office/word/2010/wordml" xmlns:w15="http://schemas.microsoft.com/office/word/2012/wordml" xmlns:w16cid="http://schemas.microsoft.com/office/word/2016/wordml/cid" xmlns:w16se="http://schemas.microsoft.com/office/word/2015/wordml/symex" xmlns:wpg="http://schemas.microsoft.com/office/word/2010/wordprocessingGroup" xmlns:wpi="http://schemas.microsoft.com/office/word/2010/wordprocessingInk" xmlns:wne="http://schemas.microsoft.com/office/word/2006/wordml" xmlns:wps="http://schemas.microsoft.com/office/word/2010/wordprocessingShape" mc:Ignorable="w14 w15 w16se w16cid wp14">
-  <w:comment w:id="0" w:author="RICH Izzy" w:date="2019-01-27T17:54:00Z" w:initials="RI">
-    <w:p>
-      <w:pPr>
-        <w:pStyle w:val="CommentText"/>
-      </w:pPr>
-      <w:r>
-        <w:rPr>
-          <w:rStyle w:val="CommentReference"/>
-        </w:rPr>
-        <w:annotationRef/>
-      </w:r>
-      <w:r>
-        <w:t>Add something about abandonment here</w:t>
-      </w:r>
-    </w:p>
-    <w:p>
-      <w:pPr>
-        <w:pStyle w:val="CommentText"/>
-      </w:pPr>
-      <w:r>
-        <w:rPr>
-          <w:rFonts w:ascii="Arial" w:hAnsi="Arial" w:cs="Arial"/>
-          <w:sz w:val="22"/>
-          <w:szCs w:val="22"/>
-          <w:lang w:val="en-US"/>
-        </w:rPr>
-        <w:t xml:space="preserve">Agricultural abandonment, which can be defined as the cessation of agricultural activities on farmland, has the potential to cause biodiversity change </w:t>
-      </w:r>
-      <w:r>
-        <w:rPr>
-          <w:rFonts w:ascii="Arial" w:hAnsi="Arial" w:cs="Arial"/>
-          <w:sz w:val="22"/>
-          <w:szCs w:val="22"/>
-          <w:lang w:val="en-US"/>
-        </w:rPr>
-        <w:fldChar w:fldCharType="begin"/>
-      </w:r>
-      <w:r>
-        <w:rPr>
-          <w:rFonts w:ascii="Arial" w:hAnsi="Arial" w:cs="Arial"/>
-          <w:sz w:val="22"/>
-          <w:szCs w:val="22"/>
-          <w:lang w:val="en-US"/>
-        </w:rPr>
-        <w:instrText xml:space="preserve"> ADDIN ZOTERO_ITEM CSL_CITATION {"citationID":"6OzsQYJ7","properties":{"formattedCitation":"(Macdonald {\\i{}et al.}, 2000)","plainCitation":"(Macdonald et al., 2000)","noteIndex":0},"citationItems":[{"id":203,"uris":["http://zotero.org/users/5200241/items/JFZX72WP"],"uri":["http://zotero.org/users/5200241/items/JFZX72WP"],"itemData":{"id":203,"type":"article-journal","title":"Agricultural abandonment in mountain areas of Europe: Environmental consequences and policy response","container-title":"Journal of Environmental Management","page":"47-69","volume":"59","abstract":"Agricultural abandonment reflects a post war trend in western Europe of rural depopulation to which isolated and poorer areas are most vulnerable. The commercialisation of agriculture, through technological developments, and the influence of Common Agricultural Policy have increased productivity and focused\nagricultural activity on more fertile and accessible land thus transforming traditional approaches to farming. In many areas this has lead to a decline in traditional labour intensive practices and marginal agricultural\nland is being abandoned. The problems that these trends create are particularly marked in mountain areas. The social and economic impacts of these changes have been well documented. However, the implications\nfor environmental policy are less well recognised. This paper reviews the literature on abandonment and gives a comparative analysis of European mountain case studies to assess the environmental impacts of\nland abandonment and decline in traditional farming practices. It finds abandonment is widespread and that, while the influence of environmental changes is unpredictable due to environmental, agricultural and\nsocio-economic contextual factors, abandonment generally has an undesirable effect on the environmental parameters examined. The application of agri-environment policy measures in relation to abandonment is discussed and suggestions for future policy are proposed.","author":[{"family":"Macdonald","given":"D."},{"family":"Crabtree","given":"J.R."},{"family":"Wiesinger","given":"G."},{"family":"Dax","given":"T."},{"family":"Stamou","given":"N."},{"family":"Fleury","given":"P."},{"family":"Gutierrez Lazpita","given":"J."},{"family":"Gibon","given":"A."}],"issued":{"date-parts":[["2000"]]}}}],"schema":"https://github.com/citation-style-language/schema/raw/master/csl-citation.json"} </w:instrText>
-      </w:r>
-      <w:r>
-        <w:rPr>
-          <w:rFonts w:ascii="Arial" w:hAnsi="Arial" w:cs="Arial"/>
-          <w:sz w:val="22"/>
-          <w:szCs w:val="22"/>
-          <w:lang w:val="en-US"/>
-        </w:rPr>
-        <w:fldChar w:fldCharType="separate"/>
-      </w:r>
-      <w:r>
-        <w:rPr>
-          <w:rFonts w:ascii="Arial" w:hAnsi="Arial" w:cs="Arial"/>
-          <w:sz w:val="22"/>
-        </w:rPr>
-        <w:t xml:space="preserve">(Macdonald </w:t>
-      </w:r>
-      <w:r>
-        <w:rPr>
-          <w:rFonts w:ascii="Arial" w:hAnsi="Arial" w:cs="Arial"/>
-          <w:i/>
-          <w:iCs/>
-          <w:sz w:val="22"/>
-        </w:rPr>
-        <w:t>et al.</w:t>
-      </w:r>
-      <w:r>
-        <w:rPr>
-          <w:rFonts w:ascii="Arial" w:hAnsi="Arial" w:cs="Arial"/>
-          <w:sz w:val="22"/>
-        </w:rPr>
-        <w:t>, 2000)</w:t>
-      </w:r>
-      <w:r>
-        <w:rPr>
-          <w:rFonts w:ascii="Arial" w:hAnsi="Arial" w:cs="Arial"/>
-          <w:sz w:val="22"/>
-          <w:szCs w:val="22"/>
-          <w:lang w:val="en-US"/>
-        </w:rPr>
-        <w:fldChar w:fldCharType="end"/>
-      </w:r>
-    </w:p>
-  </w:comment>
-</w:comments>
-</file>
-
-<file path=word/commentsExtended.xml><?xml version="1.0" encoding="utf-8"?>
-<w15:commentsEx xmlns:wpc="http://schemas.microsoft.com/office/word/2010/wordprocessingCanvas" xmlns:cx="http://schemas.microsoft.com/office/drawing/2014/chartex" xmlns:cx1="http://schemas.microsoft.com/office/drawing/2015/9/8/chartex" xmlns:cx2="http://schemas.microsoft.com/office/drawing/2015/10/21/chartex" xmlns:cx3="http://schemas.microsoft.com/office/drawing/2016/5/9/chartex" xmlns:cx4="http://schemas.microsoft.com/office/drawing/2016/5/10/chartex" xmlns:cx5="http://schemas.microsoft.com/office/drawing/2016/5/11/chartex" xmlns:cx6="http://schemas.microsoft.com/office/drawing/2016/5/12/chartex" xmlns:cx7="http://schemas.microsoft.com/office/drawing/2016/5/13/chartex" xmlns:cx8="http://schemas.microsoft.com/office/drawing/2016/5/14/chartex" xmlns:mc="http://schemas.openxmlformats.org/markup-compatibility/2006" xmlns:aink="http://schemas.microsoft.com/office/drawing/2016/ink" xmlns:am3d="http://schemas.microsoft.com/office/drawing/2017/model3d" xmlns:o="urn:schemas-microsoft-com:office:office" xmlns:r="http://schemas.openxmlformats.org/officeDocument/2006/relationships" xmlns:m="http://schemas.openxmlformats.org/officeDocument/2006/math" xmlns:v="urn:schemas-microsoft-com:vml" xmlns:wp14="http://schemas.microsoft.com/office/word/2010/wordprocessingDrawing" xmlns:wp="http://schemas.openxmlformats.org/drawingml/2006/wordprocessingDrawing" xmlns:w10="urn:schemas-microsoft-com:office:word" xmlns:w="http://schemas.openxmlformats.org/wordprocessingml/2006/main" xmlns:w14="http://schemas.microsoft.com/office/word/2010/wordml" xmlns:w15="http://schemas.microsoft.com/office/word/2012/wordml" xmlns:w16cid="http://schemas.microsoft.com/office/word/2016/wordml/cid" xmlns:w16se="http://schemas.microsoft.com/office/word/2015/wordml/symex" xmlns:wpg="http://schemas.microsoft.com/office/word/2010/wordprocessingGroup" xmlns:wpi="http://schemas.microsoft.com/office/word/2010/wordprocessingInk" xmlns:wne="http://schemas.microsoft.com/office/word/2006/wordml" xmlns:wps="http://schemas.microsoft.com/office/word/2010/wordprocessingShape" mc:Ignorable="w14 w15 w16se w16cid wp14">
-  <w15:commentEx w15:paraId="07B8F2EC" w15:done="0"/>
-</w15:commentsEx>
-</file>
-
-<file path=word/commentsIds.xml><?xml version="1.0" encoding="utf-8"?>
-<w16cid:commentsIds xmlns:wpc="http://schemas.microsoft.com/office/word/2010/wordprocessingCanvas" xmlns:cx="http://schemas.microsoft.com/office/drawing/2014/chartex" xmlns:cx1="http://schemas.microsoft.com/office/drawing/2015/9/8/chartex" xmlns:cx2="http://schemas.microsoft.com/office/drawing/2015/10/21/chartex" xmlns:cx3="http://schemas.microsoft.com/office/drawing/2016/5/9/chartex" xmlns:cx4="http://schemas.microsoft.com/office/drawing/2016/5/10/chartex" xmlns:cx5="http://schemas.microsoft.com/office/drawing/2016/5/11/chartex" xmlns:cx6="http://schemas.microsoft.com/office/drawing/2016/5/12/chartex" xmlns:cx7="http://schemas.microsoft.com/office/drawing/2016/5/13/chartex" xmlns:cx8="http://schemas.microsoft.com/office/drawing/2016/5/14/chartex" xmlns:mc="http://schemas.openxmlformats.org/markup-compatibility/2006" xmlns:aink="http://schemas.microsoft.com/office/drawing/2016/ink" xmlns:am3d="http://schemas.microsoft.com/office/drawing/2017/model3d" xmlns:o="urn:schemas-microsoft-com:office:office" xmlns:r="http://schemas.openxmlformats.org/officeDocument/2006/relationships" xmlns:m="http://schemas.openxmlformats.org/officeDocument/2006/math" xmlns:v="urn:schemas-microsoft-com:vml" xmlns:wp14="http://schemas.microsoft.com/office/word/2010/wordprocessingDrawing" xmlns:wp="http://schemas.openxmlformats.org/drawingml/2006/wordprocessingDrawing" xmlns:w10="urn:schemas-microsoft-com:office:word" xmlns:w="http://schemas.openxmlformats.org/wordprocessingml/2006/main" xmlns:w14="http://schemas.microsoft.com/office/word/2010/wordml" xmlns:w15="http://schemas.microsoft.com/office/word/2012/wordml" xmlns:w16cid="http://schemas.microsoft.com/office/word/2016/wordml/cid" xmlns:w16se="http://schemas.microsoft.com/office/word/2015/wordml/symex" xmlns:wpg="http://schemas.microsoft.com/office/word/2010/wordprocessingGroup" xmlns:wpi="http://schemas.microsoft.com/office/word/2010/wordprocessingInk" xmlns:wne="http://schemas.microsoft.com/office/word/2006/wordml" xmlns:wps="http://schemas.microsoft.com/office/word/2010/wordprocessingShape" mc:Ignorable="w14 w15 w16se w16cid wp14">
-  <w16cid:commentId w16cid:paraId="07B8F2EC" w16cid:durableId="1FF86ECC"/>
-</w16cid:commentsIds>
 </file>
 
 <file path=word/numbering.xml><?xml version="1.0" encoding="utf-8"?>
@@ -3697,14 +3337,6 @@
     <w:abstractNumId w:val="0"/>
   </w:num>
 </w:numbering>
-</file>
-
-<file path=word/people.xml><?xml version="1.0" encoding="utf-8"?>
-<w15:people xmlns:wpc="http://schemas.microsoft.com/office/word/2010/wordprocessingCanvas" xmlns:cx="http://schemas.microsoft.com/office/drawing/2014/chartex" xmlns:cx1="http://schemas.microsoft.com/office/drawing/2015/9/8/chartex" xmlns:cx2="http://schemas.microsoft.com/office/drawing/2015/10/21/chartex" xmlns:cx3="http://schemas.microsoft.com/office/drawing/2016/5/9/chartex" xmlns:cx4="http://schemas.microsoft.com/office/drawing/2016/5/10/chartex" xmlns:cx5="http://schemas.microsoft.com/office/drawing/2016/5/11/chartex" xmlns:cx6="http://schemas.microsoft.com/office/drawing/2016/5/12/chartex" xmlns:cx7="http://schemas.microsoft.com/office/drawing/2016/5/13/chartex" xmlns:cx8="http://schemas.microsoft.com/office/drawing/2016/5/14/chartex" xmlns:mc="http://schemas.openxmlformats.org/markup-compatibility/2006" xmlns:aink="http://schemas.microsoft.com/office/drawing/2016/ink" xmlns:am3d="http://schemas.microsoft.com/office/drawing/2017/model3d" xmlns:o="urn:schemas-microsoft-com:office:office" xmlns:r="http://schemas.openxmlformats.org/officeDocument/2006/relationships" xmlns:m="http://schemas.openxmlformats.org/officeDocument/2006/math" xmlns:v="urn:schemas-microsoft-com:vml" xmlns:wp14="http://schemas.microsoft.com/office/word/2010/wordprocessingDrawing" xmlns:wp="http://schemas.openxmlformats.org/drawingml/2006/wordprocessingDrawing" xmlns:w10="urn:schemas-microsoft-com:office:word" xmlns:w="http://schemas.openxmlformats.org/wordprocessingml/2006/main" xmlns:w14="http://schemas.microsoft.com/office/word/2010/wordml" xmlns:w15="http://schemas.microsoft.com/office/word/2012/wordml" xmlns:w16cid="http://schemas.microsoft.com/office/word/2016/wordml/cid" xmlns:w16se="http://schemas.microsoft.com/office/word/2015/wordml/symex" xmlns:wpg="http://schemas.microsoft.com/office/word/2010/wordprocessingGroup" xmlns:wpi="http://schemas.microsoft.com/office/word/2010/wordprocessingInk" xmlns:wne="http://schemas.microsoft.com/office/word/2006/wordml" xmlns:wps="http://schemas.microsoft.com/office/word/2010/wordprocessingShape" mc:Ignorable="w14 w15 w16se w16cid wp14">
-  <w15:person w15:author="RICH Izzy">
-    <w15:presenceInfo w15:providerId="AD" w15:userId="S::s1501956@ed.ac.uk::3c4ef0ab-08d6-4e02-8fce-3ce4ac01feab"/>
-  </w15:person>
-</w15:people>
 </file>
 
 <file path=word/styles.xml><?xml version="1.0" encoding="utf-8"?>

</xml_diff>